<commit_message>
Fix: styling and fine tune parameters
</commit_message>
<xml_diff>
--- a/4b. Regression Report Template.docx
+++ b/4b. Regression Report Template.docx
@@ -70,7 +70,7 @@
       <w:r>
         <w:t xml:space="preserve"> </w:t>
       </w:r>
-      <w:hyperlink r:id="rId5" w:history="1">
+      <w:hyperlink r:id="rId7" w:history="1">
         <w:r>
           <w:rPr>
             <w:rStyle w:val="Hyperlink"/>
@@ -271,11 +271,17 @@
         <w:t xml:space="preserve">Target variable: Binary (0 or 1) </w:t>
       </w:r>
     </w:p>
+    <w:p/>
+    <w:p/>
+    <w:p/>
+    <w:p/>
+    <w:p/>
     <w:p>
       <w:pPr>
         <w:pStyle w:val="Heading1"/>
       </w:pPr>
       <w:r>
+        <w:lastRenderedPageBreak/>
         <w:t xml:space="preserve">The </w:t>
       </w:r>
       <w:r>
@@ -371,7 +377,6 @@
       </w:pPr>
       <w:proofErr w:type="spellStart"/>
       <w:r>
-        <w:lastRenderedPageBreak/>
         <w:t>n_neighbours</w:t>
       </w:r>
       <w:proofErr w:type="spellEnd"/>
@@ -489,7 +494,13 @@
       </w:r>
       <w:proofErr w:type="spellStart"/>
       <w:r>
-        <w:t>spuared_error</w:t>
+        <w:t>s</w:t>
+      </w:r>
+      <w:r>
+        <w:t>q</w:t>
+      </w:r>
+      <w:r>
+        <w:t>uared_error</w:t>
       </w:r>
       <w:proofErr w:type="spellEnd"/>
       <w:r>
@@ -608,7 +619,21 @@
         <w:t>kernel</w:t>
       </w:r>
       <w:r>
-        <w:t xml:space="preserve"> = [‘linear’, ‘poly’]</w:t>
+        <w:t xml:space="preserve"> = [‘linear’,</w:t>
+      </w:r>
+      <w:r>
+        <w:t xml:space="preserve"> ‘</w:t>
+      </w:r>
+      <w:proofErr w:type="spellStart"/>
+      <w:r>
+        <w:t>rbf</w:t>
+      </w:r>
+      <w:proofErr w:type="spellEnd"/>
+      <w:r>
+        <w:t>’,</w:t>
+      </w:r>
+      <w:r>
+        <w:t xml:space="preserve"> ‘poly’]</w:t>
       </w:r>
     </w:p>
     <w:p>
@@ -647,11 +672,21 @@
         <w:t>Epsilon = [0.1, 0.2, 0.5]</w:t>
       </w:r>
     </w:p>
+    <w:p/>
+    <w:p/>
+    <w:p/>
+    <w:p/>
+    <w:p/>
+    <w:p/>
+    <w:p/>
+    <w:p/>
+    <w:p/>
     <w:p>
       <w:pPr>
         <w:pStyle w:val="Heading1"/>
       </w:pPr>
       <w:r>
+        <w:lastRenderedPageBreak/>
         <w:t>The Results</w:t>
       </w:r>
     </w:p>
@@ -662,11 +697,11 @@
         <w:tblLook w:val="04A0" w:firstRow="1" w:lastRow="0" w:firstColumn="1" w:lastColumn="0" w:noHBand="0" w:noVBand="1"/>
       </w:tblPr>
       <w:tblGrid>
-        <w:gridCol w:w="1717"/>
-        <w:gridCol w:w="4680"/>
-        <w:gridCol w:w="1040"/>
-        <w:gridCol w:w="949"/>
-        <w:gridCol w:w="974"/>
+        <w:gridCol w:w="1718"/>
+        <w:gridCol w:w="4675"/>
+        <w:gridCol w:w="1042"/>
+        <w:gridCol w:w="950"/>
+        <w:gridCol w:w="975"/>
       </w:tblGrid>
       <w:tr>
         <w:trPr>
@@ -1137,7 +1172,7 @@
             </w:r>
             <w:proofErr w:type="spellEnd"/>
             <w:r>
-              <w:t xml:space="preserve"> = log 2, </w:t>
+              <w:t xml:space="preserve"> = log2, </w:t>
             </w:r>
             <w:proofErr w:type="spellStart"/>
             <w:r>
@@ -1234,7 +1269,13 @@
               <w:cnfStyle w:val="000000000000" w:firstRow="0" w:lastRow="0" w:firstColumn="0" w:lastColumn="0" w:oddVBand="0" w:evenVBand="0" w:oddHBand="0" w:evenHBand="0" w:firstRowFirstColumn="0" w:firstRowLastColumn="0" w:lastRowFirstColumn="0" w:lastRowLastColumn="0"/>
             </w:pPr>
             <w:r>
-              <w:t xml:space="preserve">C = 1, gamma = scale, epsilon = 0.2, </w:t>
+              <w:t>C = 1, gamma = scale, epsilon = 0.</w:t>
+            </w:r>
+            <w:r>
+              <w:t>1</w:t>
+            </w:r>
+            <w:r>
+              <w:t xml:space="preserve">, </w:t>
             </w:r>
           </w:p>
           <w:p>
@@ -1243,8 +1284,13 @@
               <w:cnfStyle w:val="000000000000" w:firstRow="0" w:lastRow="0" w:firstColumn="0" w:lastColumn="0" w:oddVBand="0" w:evenVBand="0" w:oddHBand="0" w:evenHBand="0" w:firstRowFirstColumn="0" w:firstRowLastColumn="0" w:lastRowFirstColumn="0" w:lastRowLastColumn="0"/>
             </w:pPr>
             <w:r>
-              <w:t>kernel = linear</w:t>
-            </w:r>
+              <w:t xml:space="preserve">kernel = </w:t>
+            </w:r>
+            <w:proofErr w:type="spellStart"/>
+            <w:r>
+              <w:t>rbf</w:t>
+            </w:r>
+            <w:proofErr w:type="spellEnd"/>
           </w:p>
         </w:tc>
         <w:tc>
@@ -1257,7 +1303,10 @@
               <w:cnfStyle w:val="000000000000" w:firstRow="0" w:lastRow="0" w:firstColumn="0" w:lastColumn="0" w:oddVBand="0" w:evenVBand="0" w:oddHBand="0" w:evenHBand="0" w:firstRowFirstColumn="0" w:firstRowLastColumn="0" w:lastRowFirstColumn="0" w:lastRowLastColumn="0"/>
             </w:pPr>
             <w:r>
-              <w:t>0.0836</w:t>
+              <w:t>0.0</w:t>
+            </w:r>
+            <w:r>
+              <w:t>602</w:t>
             </w:r>
           </w:p>
         </w:tc>
@@ -1271,7 +1320,10 @@
               <w:cnfStyle w:val="000000000000" w:firstRow="0" w:lastRow="0" w:firstColumn="0" w:lastColumn="0" w:oddVBand="0" w:evenVBand="0" w:oddHBand="0" w:evenHBand="0" w:firstRowFirstColumn="0" w:firstRowLastColumn="0" w:lastRowFirstColumn="0" w:lastRowLastColumn="0"/>
             </w:pPr>
             <w:r>
-              <w:t>0.0644</w:t>
+              <w:t>0.</w:t>
+            </w:r>
+            <w:r>
+              <w:t>0497</w:t>
             </w:r>
           </w:p>
         </w:tc>
@@ -1285,7 +1337,10 @@
               <w:cnfStyle w:val="000000000000" w:firstRow="0" w:lastRow="0" w:firstColumn="0" w:lastColumn="0" w:oddVBand="0" w:evenVBand="0" w:oddHBand="0" w:evenHBand="0" w:firstRowFirstColumn="0" w:firstRowLastColumn="0" w:lastRowFirstColumn="0" w:lastRowLastColumn="0"/>
             </w:pPr>
             <w:r>
-              <w:t>0.1077</w:t>
+              <w:t>0.</w:t>
+            </w:r>
+            <w:r>
+              <w:t>0702</w:t>
             </w:r>
           </w:p>
         </w:tc>
@@ -1317,32 +1372,96 @@
         <w:rPr>
           <w:b/>
         </w:rPr>
-        <w:t>Performance Comparison:</w:t>
-      </w:r>
-      <w:r>
-        <w:t xml:space="preserve"> Linear Regression (order = 1) performed significantly better, achieving an average MSE of 0.0826, while Polynomial Regression (degree = 2) had a much higher MSE of 0.5900.</w:t>
-      </w:r>
-    </w:p>
-    <w:p>
-      <w:r>
-        <w:rPr>
-          <w:b/>
-        </w:rPr>
-        <w:t>Optimal Order and Overfitting:</w:t>
-      </w:r>
-      <w:r>
-        <w:t xml:space="preserve"> Even though degree = 2 was selected during tuning, it still underperformed. Higher-degree polynomials (3–5) worsened the issue, leading to overfitting. For instance, degree = 2 reached a max MSE of 1.7168, likely due to outliers or noise.</w:t>
-      </w:r>
-    </w:p>
-    <w:p>
-      <w:r>
-        <w:rPr>
-          <w:b/>
-        </w:rPr>
-        <w:t>Key Takeaway:</w:t>
-      </w:r>
-      <w:r>
-        <w:t xml:space="preserve"> The data doesn’t exhibit a strong polynomial relationship with fire risk. While Linear Regression captures some correlations—such as higher temperatures increasing fire likelihood—it’s clear that more sophisticated non-linear models would be more effective.</w:t>
+        <w:t>Best Order:</w:t>
+      </w:r>
+      <w:r>
+        <w:t xml:space="preserve"> </w:t>
+      </w:r>
+    </w:p>
+    <w:p>
+      <w:pPr>
+        <w:pStyle w:val="ListParagraph"/>
+        <w:numPr>
+          <w:ilvl w:val="0"/>
+          <w:numId w:val="1"/>
+        </w:numPr>
+      </w:pPr>
+      <w:r>
+        <w:t>Linear Regression (order=1) outperformed Polynomial Regression (best: order=2).</w:t>
+      </w:r>
+    </w:p>
+    <w:p>
+      <w:pPr>
+        <w:rPr>
+          <w:b/>
+        </w:rPr>
+      </w:pPr>
+      <w:r>
+        <w:rPr>
+          <w:b/>
+        </w:rPr>
+        <w:t>Why Order=2 Was Optimal:</w:t>
+      </w:r>
+    </w:p>
+    <w:p>
+      <w:pPr>
+        <w:pStyle w:val="ListParagraph"/>
+        <w:numPr>
+          <w:ilvl w:val="0"/>
+          <w:numId w:val="1"/>
+        </w:numPr>
+      </w:pPr>
+      <w:r>
+        <w:t xml:space="preserve">Higher degrees (3–5) caused severe </w:t>
+      </w:r>
+      <w:r>
+        <w:t>overfitting and</w:t>
+      </w:r>
+      <w:r>
+        <w:t xml:space="preserve"> lacking consistent </w:t>
+      </w:r>
+      <w:r>
+        <w:t>predictions (max MSE=1.71).</w:t>
+      </w:r>
+    </w:p>
+    <w:p>
+      <w:pPr>
+        <w:pStyle w:val="ListParagraph"/>
+        <w:numPr>
+          <w:ilvl w:val="0"/>
+          <w:numId w:val="1"/>
+        </w:numPr>
+      </w:pPr>
+      <w:r>
+        <w:t>Order=2 slightly improved over Linear Regression in some folds but averaged 7× worse MSE (0.59 vs. 0.08).</w:t>
+      </w:r>
+    </w:p>
+    <w:p>
+      <w:pPr>
+        <w:rPr>
+          <w:b/>
+        </w:rPr>
+      </w:pPr>
+      <w:r>
+        <w:rPr>
+          <w:b/>
+        </w:rPr>
+        <w:t>Data Insight:</w:t>
+      </w:r>
+    </w:p>
+    <w:p>
+      <w:pPr>
+        <w:pStyle w:val="ListParagraph"/>
+        <w:numPr>
+          <w:ilvl w:val="0"/>
+          <w:numId w:val="1"/>
+        </w:numPr>
+      </w:pPr>
+      <w:r>
+        <w:t>The data doesn’t show a strong polynomial relationship with fire risk. While Linear Regression captures some correlations for features such as higher temperatures, wind speed etc. for increasing fire likelihood, it’s helping to make clear and effective predictions using sophisticated non-linear models</w:t>
+      </w:r>
+      <w:r>
+        <w:t>.</w:t>
       </w:r>
     </w:p>
     <w:p>
@@ -1350,475 +1469,1760 @@
         <w:pStyle w:val="Heading2"/>
       </w:pPr>
       <w:r>
+        <w:t>K-NN Regression</w:t>
+      </w:r>
+    </w:p>
+    <w:p>
+      <w:pPr>
+        <w:pStyle w:val="Heading2"/>
+        <w:spacing w:after="160"/>
+        <w:rPr>
+          <w:rFonts w:asciiTheme="minorHAnsi" w:eastAsiaTheme="minorHAnsi" w:hAnsiTheme="minorHAnsi" w:cstheme="minorBidi"/>
+          <w:color w:val="auto"/>
+          <w:sz w:val="22"/>
+          <w:szCs w:val="22"/>
+        </w:rPr>
+      </w:pPr>
+      <w:r>
+        <w:rPr>
+          <w:rFonts w:asciiTheme="minorHAnsi" w:eastAsiaTheme="minorHAnsi" w:hAnsiTheme="minorHAnsi" w:cstheme="minorBidi"/>
+          <w:b/>
+          <w:color w:val="auto"/>
+          <w:sz w:val="22"/>
+          <w:szCs w:val="22"/>
+        </w:rPr>
+        <w:t xml:space="preserve">Best </w:t>
+      </w:r>
+      <w:r>
+        <w:rPr>
+          <w:rFonts w:asciiTheme="minorHAnsi" w:eastAsiaTheme="minorHAnsi" w:hAnsiTheme="minorHAnsi" w:cstheme="minorBidi"/>
+          <w:b/>
+          <w:color w:val="auto"/>
+          <w:sz w:val="22"/>
+          <w:szCs w:val="22"/>
+        </w:rPr>
+        <w:t>Parameters</w:t>
+      </w:r>
+      <w:r>
+        <w:rPr>
+          <w:rFonts w:asciiTheme="minorHAnsi" w:eastAsiaTheme="minorHAnsi" w:hAnsiTheme="minorHAnsi" w:cstheme="minorBidi"/>
+          <w:b/>
+          <w:color w:val="auto"/>
+          <w:sz w:val="22"/>
+          <w:szCs w:val="22"/>
+        </w:rPr>
+        <w:t>:</w:t>
+      </w:r>
+      <w:r>
+        <w:rPr>
+          <w:rFonts w:asciiTheme="minorHAnsi" w:eastAsiaTheme="minorHAnsi" w:hAnsiTheme="minorHAnsi" w:cstheme="minorBidi"/>
+          <w:color w:val="auto"/>
+          <w:sz w:val="22"/>
+          <w:szCs w:val="22"/>
+        </w:rPr>
+        <w:t xml:space="preserve"> </w:t>
+      </w:r>
+    </w:p>
+    <w:p>
+      <w:pPr>
+        <w:pStyle w:val="Heading2"/>
+        <w:numPr>
+          <w:ilvl w:val="0"/>
+          <w:numId w:val="1"/>
+        </w:numPr>
+        <w:spacing w:after="160"/>
+        <w:rPr>
+          <w:rFonts w:asciiTheme="minorHAnsi" w:eastAsiaTheme="minorHAnsi" w:hAnsiTheme="minorHAnsi" w:cstheme="minorBidi"/>
+          <w:color w:val="auto"/>
+          <w:sz w:val="22"/>
+          <w:szCs w:val="22"/>
+        </w:rPr>
+      </w:pPr>
+      <w:r>
+        <w:rPr>
+          <w:rFonts w:asciiTheme="minorHAnsi" w:eastAsiaTheme="minorHAnsi" w:hAnsiTheme="minorHAnsi" w:cstheme="minorBidi"/>
+          <w:color w:val="auto"/>
+          <w:sz w:val="22"/>
+          <w:szCs w:val="22"/>
+        </w:rPr>
+        <w:t>k = 3, p = 1 (Manhattan distance), and weights = 'distance'.</w:t>
+      </w:r>
+    </w:p>
+    <w:p>
+      <w:pPr>
+        <w:pStyle w:val="Heading2"/>
+        <w:spacing w:after="160"/>
+        <w:rPr>
+          <w:rFonts w:asciiTheme="minorHAnsi" w:eastAsiaTheme="minorHAnsi" w:hAnsiTheme="minorHAnsi" w:cstheme="minorBidi"/>
+          <w:color w:val="auto"/>
+          <w:sz w:val="22"/>
+          <w:szCs w:val="22"/>
+        </w:rPr>
+      </w:pPr>
+      <w:r>
+        <w:rPr>
+          <w:rFonts w:asciiTheme="minorHAnsi" w:eastAsiaTheme="minorHAnsi" w:hAnsiTheme="minorHAnsi" w:cstheme="minorBidi"/>
+          <w:b/>
+          <w:color w:val="auto"/>
+          <w:sz w:val="22"/>
+          <w:szCs w:val="22"/>
+        </w:rPr>
+        <w:t>Why It Performed Well:</w:t>
+      </w:r>
+      <w:r>
+        <w:rPr>
+          <w:rFonts w:asciiTheme="minorHAnsi" w:eastAsiaTheme="minorHAnsi" w:hAnsiTheme="minorHAnsi" w:cstheme="minorBidi"/>
+          <w:color w:val="auto"/>
+          <w:sz w:val="22"/>
+          <w:szCs w:val="22"/>
+        </w:rPr>
+        <w:t xml:space="preserve"> </w:t>
+      </w:r>
+    </w:p>
+    <w:p>
+      <w:pPr>
+        <w:pStyle w:val="Heading2"/>
+        <w:numPr>
+          <w:ilvl w:val="0"/>
+          <w:numId w:val="1"/>
+        </w:numPr>
+        <w:spacing w:after="160"/>
+        <w:rPr>
+          <w:rFonts w:asciiTheme="minorHAnsi" w:eastAsiaTheme="minorHAnsi" w:hAnsiTheme="minorHAnsi" w:cstheme="minorBidi"/>
+          <w:color w:val="auto"/>
+          <w:sz w:val="22"/>
+          <w:szCs w:val="22"/>
+        </w:rPr>
+      </w:pPr>
+      <w:r>
+        <w:rPr>
+          <w:rFonts w:asciiTheme="minorHAnsi" w:eastAsiaTheme="minorHAnsi" w:hAnsiTheme="minorHAnsi" w:cstheme="minorBidi"/>
+          <w:color w:val="auto"/>
+          <w:sz w:val="22"/>
+          <w:szCs w:val="22"/>
+        </w:rPr>
+        <w:t>Lower values of k (around 3–5) helped in identifying local patterns without excessive smoothing.</w:t>
+      </w:r>
+    </w:p>
+    <w:p>
+      <w:pPr>
+        <w:pStyle w:val="Heading2"/>
+        <w:numPr>
+          <w:ilvl w:val="0"/>
+          <w:numId w:val="1"/>
+        </w:numPr>
+        <w:spacing w:after="160"/>
+        <w:rPr>
+          <w:rFonts w:asciiTheme="minorHAnsi" w:eastAsiaTheme="minorHAnsi" w:hAnsiTheme="minorHAnsi" w:cstheme="minorBidi"/>
+          <w:color w:val="auto"/>
+          <w:sz w:val="22"/>
+          <w:szCs w:val="22"/>
+        </w:rPr>
+      </w:pPr>
+      <w:r>
+        <w:rPr>
+          <w:rFonts w:asciiTheme="minorHAnsi" w:eastAsiaTheme="minorHAnsi" w:hAnsiTheme="minorHAnsi" w:cstheme="minorBidi"/>
+          <w:color w:val="auto"/>
+          <w:sz w:val="22"/>
+          <w:szCs w:val="22"/>
+        </w:rPr>
+        <w:t xml:space="preserve">Manhattan distance (p = 1) outperformed Euclidean distance (p = 2), because it’s </w:t>
+      </w:r>
+      <w:r>
+        <w:rPr>
+          <w:rFonts w:asciiTheme="minorHAnsi" w:eastAsiaTheme="minorHAnsi" w:hAnsiTheme="minorHAnsi" w:cstheme="minorBidi"/>
+          <w:color w:val="auto"/>
+          <w:sz w:val="22"/>
+          <w:szCs w:val="22"/>
+        </w:rPr>
+        <w:t>handles</w:t>
+      </w:r>
+      <w:r>
+        <w:rPr>
+          <w:rFonts w:asciiTheme="minorHAnsi" w:eastAsiaTheme="minorHAnsi" w:hAnsiTheme="minorHAnsi" w:cstheme="minorBidi"/>
+          <w:color w:val="auto"/>
+          <w:sz w:val="22"/>
+          <w:szCs w:val="22"/>
+        </w:rPr>
+        <w:t xml:space="preserve"> outliers </w:t>
+      </w:r>
+      <w:r>
+        <w:rPr>
+          <w:rFonts w:asciiTheme="minorHAnsi" w:eastAsiaTheme="minorHAnsi" w:hAnsiTheme="minorHAnsi" w:cstheme="minorBidi"/>
+          <w:color w:val="auto"/>
+          <w:sz w:val="22"/>
+          <w:szCs w:val="22"/>
+        </w:rPr>
+        <w:t>(</w:t>
+      </w:r>
+      <w:r>
+        <w:rPr>
+          <w:rFonts w:asciiTheme="minorHAnsi" w:eastAsiaTheme="minorHAnsi" w:hAnsiTheme="minorHAnsi" w:cstheme="minorBidi"/>
+          <w:color w:val="auto"/>
+          <w:sz w:val="22"/>
+          <w:szCs w:val="22"/>
+        </w:rPr>
+        <w:t>like wind speed</w:t>
+      </w:r>
+      <w:r>
+        <w:rPr>
+          <w:rFonts w:asciiTheme="minorHAnsi" w:eastAsiaTheme="minorHAnsi" w:hAnsiTheme="minorHAnsi" w:cstheme="minorBidi"/>
+          <w:color w:val="auto"/>
+          <w:sz w:val="22"/>
+          <w:szCs w:val="22"/>
+        </w:rPr>
+        <w:t xml:space="preserve"> variations) better</w:t>
+      </w:r>
+      <w:r>
+        <w:rPr>
+          <w:rFonts w:asciiTheme="minorHAnsi" w:eastAsiaTheme="minorHAnsi" w:hAnsiTheme="minorHAnsi" w:cstheme="minorBidi"/>
+          <w:color w:val="auto"/>
+          <w:sz w:val="22"/>
+          <w:szCs w:val="22"/>
+        </w:rPr>
+        <w:t>.</w:t>
+      </w:r>
+    </w:p>
+    <w:p/>
+    <w:p/>
+    <w:p>
+      <w:r>
+        <w:rPr>
+          <w:b/>
+        </w:rPr>
         <w:lastRenderedPageBreak/>
-        <w:t>K-NN Regression</w:t>
+        <w:t>Winner</w:t>
+      </w:r>
+      <w:r>
+        <w:t>:</w:t>
+      </w:r>
+    </w:p>
+    <w:p>
+      <w:pPr>
+        <w:pStyle w:val="ListParagraph"/>
+        <w:numPr>
+          <w:ilvl w:val="0"/>
+          <w:numId w:val="1"/>
+        </w:numPr>
+      </w:pPr>
+      <w:r>
+        <w:t>Small k=3 focused on local patterns (e.g., heatwaves).</w:t>
+      </w:r>
+    </w:p>
+    <w:p>
+      <w:pPr>
+        <w:pStyle w:val="ListParagraph"/>
+        <w:numPr>
+          <w:ilvl w:val="0"/>
+          <w:numId w:val="1"/>
+        </w:numPr>
+      </w:pPr>
+      <w:r>
+        <w:t>Manhattan distance (p=1) ignored outlier noise better than Euclidean.</w:t>
+      </w:r>
+    </w:p>
+    <w:p>
+      <w:pPr>
+        <w:pStyle w:val="ListParagraph"/>
+        <w:numPr>
+          <w:ilvl w:val="0"/>
+          <w:numId w:val="1"/>
+        </w:numPr>
+      </w:pPr>
+      <w:r>
+        <w:t xml:space="preserve">Weighted voting prioritized nearby neighbors </w:t>
+      </w:r>
+      <w:r>
+        <w:t xml:space="preserve">which </w:t>
+      </w:r>
+      <w:r>
+        <w:t>MSE</w:t>
+      </w:r>
+      <w:r>
+        <w:t xml:space="preserve"> is </w:t>
+      </w:r>
+      <w:r>
+        <w:t>0.0538.</w:t>
+      </w:r>
+    </w:p>
+    <w:p>
+      <w:r>
+        <w:rPr>
+          <w:b/>
+        </w:rPr>
+        <w:t>Loser</w:t>
+      </w:r>
+      <w:r>
+        <w:t>:</w:t>
+      </w:r>
+    </w:p>
+    <w:p>
+      <w:pPr>
+        <w:pStyle w:val="ListParagraph"/>
+        <w:numPr>
+          <w:ilvl w:val="0"/>
+          <w:numId w:val="1"/>
+        </w:numPr>
+      </w:pPr>
+      <w:r>
+        <w:rPr>
+          <w:b/>
+        </w:rPr>
+        <w:t>Large k values</w:t>
+      </w:r>
+      <w:r>
+        <w:t xml:space="preserve"> (7–9)</w:t>
+      </w:r>
+      <w:r>
+        <w:t>,</w:t>
+      </w:r>
+      <w:r>
+        <w:t xml:space="preserve"> has on an average</w:t>
+      </w:r>
+      <w:r>
+        <w:t xml:space="preserve"> </w:t>
+      </w:r>
+      <w:r>
+        <w:t>too many neighbors</w:t>
+      </w:r>
+      <w:r>
+        <w:t xml:space="preserve"> and </w:t>
+      </w:r>
+      <w:r>
+        <w:t>missing local trends (MSE=0.061).</w:t>
+      </w:r>
+    </w:p>
+    <w:p>
+      <w:pPr>
+        <w:pStyle w:val="ListParagraph"/>
+        <w:numPr>
+          <w:ilvl w:val="0"/>
+          <w:numId w:val="1"/>
+        </w:numPr>
+      </w:pPr>
+      <w:r>
+        <w:t xml:space="preserve">It </w:t>
+      </w:r>
+      <w:proofErr w:type="gramStart"/>
+      <w:r>
+        <w:t>t</w:t>
+      </w:r>
+      <w:r>
+        <w:t>reat</w:t>
+      </w:r>
+      <w:proofErr w:type="gramEnd"/>
+      <w:r>
+        <w:t xml:space="preserve"> all </w:t>
+      </w:r>
+      <w:r>
+        <w:t xml:space="preserve">the </w:t>
+      </w:r>
+      <w:r>
+        <w:t>neighbors equally, even distant ones (MSE=0.059).</w:t>
+      </w:r>
+    </w:p>
+    <w:p>
+      <w:pPr>
+        <w:pStyle w:val="ListParagraph"/>
+        <w:numPr>
+          <w:ilvl w:val="0"/>
+          <w:numId w:val="1"/>
+        </w:numPr>
+      </w:pPr>
+      <w:r>
+        <w:t>Euclidean Distance is o</w:t>
+      </w:r>
+      <w:r>
+        <w:t>verreacted to outliers like rare wind gusts (MSE=0.057).</w:t>
+      </w:r>
+    </w:p>
+    <w:p>
+      <w:pPr>
+        <w:rPr>
+          <w:i/>
+          <w:iCs/>
+        </w:rPr>
+      </w:pPr>
+      <w:r>
+        <w:rPr>
+          <w:i/>
+          <w:iCs/>
+        </w:rPr>
+        <w:t>Note: All the MSE values are retrieved while tuning hyperparameters.</w:t>
       </w:r>
     </w:p>
     <w:p>
       <w:pPr>
         <w:pStyle w:val="Heading2"/>
-        <w:rPr>
-          <w:rFonts w:asciiTheme="minorHAnsi" w:eastAsiaTheme="minorHAnsi" w:hAnsiTheme="minorHAnsi" w:cstheme="minorBidi"/>
-          <w:color w:val="auto"/>
-          <w:sz w:val="22"/>
-          <w:szCs w:val="22"/>
-        </w:rPr>
-      </w:pPr>
-      <w:r>
-        <w:rPr>
-          <w:rFonts w:asciiTheme="minorHAnsi" w:eastAsiaTheme="minorHAnsi" w:hAnsiTheme="minorHAnsi" w:cstheme="minorBidi"/>
-          <w:b/>
-          <w:color w:val="auto"/>
-          <w:sz w:val="22"/>
-          <w:szCs w:val="22"/>
-        </w:rPr>
-        <w:t>Best Configuration:</w:t>
-      </w:r>
-      <w:r>
-        <w:rPr>
-          <w:rFonts w:asciiTheme="minorHAnsi" w:eastAsiaTheme="minorHAnsi" w:hAnsiTheme="minorHAnsi" w:cstheme="minorBidi"/>
-          <w:color w:val="auto"/>
-          <w:sz w:val="22"/>
-          <w:szCs w:val="22"/>
-        </w:rPr>
-        <w:t xml:space="preserve"> The optimal model used k = 3, p = 1 (Manhattan distance), and weights = 'distance'.</w:t>
+        <w:spacing w:after="200"/>
+        <w:rPr>
+          <w:rFonts w:asciiTheme="minorHAnsi" w:eastAsiaTheme="minorHAnsi" w:hAnsiTheme="minorHAnsi" w:cstheme="minorBidi"/>
+          <w:color w:val="auto"/>
+          <w:sz w:val="22"/>
+          <w:szCs w:val="22"/>
+        </w:rPr>
+      </w:pPr>
+      <w:r>
+        <w:rPr>
+          <w:rFonts w:asciiTheme="minorHAnsi" w:eastAsiaTheme="minorHAnsi" w:hAnsiTheme="minorHAnsi" w:cstheme="minorBidi"/>
+          <w:b/>
+          <w:color w:val="auto"/>
+          <w:sz w:val="22"/>
+          <w:szCs w:val="22"/>
+        </w:rPr>
+        <w:t>Data Insights:</w:t>
+      </w:r>
+      <w:r>
+        <w:rPr>
+          <w:rFonts w:asciiTheme="minorHAnsi" w:eastAsiaTheme="minorHAnsi" w:hAnsiTheme="minorHAnsi" w:cstheme="minorBidi"/>
+          <w:color w:val="auto"/>
+          <w:sz w:val="22"/>
+          <w:szCs w:val="22"/>
+        </w:rPr>
+        <w:t xml:space="preserve"> The model achieved a low MSE of 0.0538, suggesting that fire risk is influenced by localized weather patterns,</w:t>
+      </w:r>
+      <w:r>
+        <w:rPr>
+          <w:rFonts w:asciiTheme="minorHAnsi" w:eastAsiaTheme="minorHAnsi" w:hAnsiTheme="minorHAnsi" w:cstheme="minorBidi"/>
+          <w:color w:val="auto"/>
+          <w:sz w:val="22"/>
+          <w:szCs w:val="22"/>
+        </w:rPr>
+        <w:t xml:space="preserve"> such as clusters of high temperatures and low humidity</w:t>
+      </w:r>
+      <w:r>
+        <w:rPr>
+          <w:rFonts w:asciiTheme="minorHAnsi" w:eastAsiaTheme="minorHAnsi" w:hAnsiTheme="minorHAnsi" w:cstheme="minorBidi"/>
+          <w:color w:val="auto"/>
+          <w:sz w:val="22"/>
+          <w:szCs w:val="22"/>
+        </w:rPr>
+        <w:t>.</w:t>
       </w:r>
     </w:p>
     <w:p>
       <w:pPr>
         <w:pStyle w:val="Heading2"/>
-        <w:rPr>
-          <w:rFonts w:asciiTheme="minorHAnsi" w:eastAsiaTheme="minorHAnsi" w:hAnsiTheme="minorHAnsi" w:cstheme="minorBidi"/>
-          <w:color w:val="auto"/>
-          <w:sz w:val="22"/>
-          <w:szCs w:val="22"/>
-        </w:rPr>
-      </w:pPr>
-      <w:r>
-        <w:rPr>
-          <w:rFonts w:asciiTheme="minorHAnsi" w:eastAsiaTheme="minorHAnsi" w:hAnsiTheme="minorHAnsi" w:cstheme="minorBidi"/>
-          <w:b/>
-          <w:color w:val="auto"/>
-          <w:sz w:val="22"/>
-          <w:szCs w:val="22"/>
-        </w:rPr>
-        <w:t>Why It Performed Well:</w:t>
-      </w:r>
-      <w:r>
-        <w:rPr>
-          <w:rFonts w:asciiTheme="minorHAnsi" w:eastAsiaTheme="minorHAnsi" w:hAnsiTheme="minorHAnsi" w:cstheme="minorBidi"/>
-          <w:color w:val="auto"/>
-          <w:sz w:val="22"/>
-          <w:szCs w:val="22"/>
-        </w:rPr>
-        <w:t xml:space="preserve"> Lower values of k (around 3–5) helped in identifying local patterns without excessive smoothing. Additionally, Manhattan distance (p = 1) outperformed Euclidean distance (p = 2), possibly because it’s less sensitive to outliers in features like wind speed.</w:t>
+      </w:pPr>
+      <w:r>
+        <w:t>Decision Tree Regression</w:t>
       </w:r>
     </w:p>
     <w:p>
       <w:pPr>
         <w:pStyle w:val="Heading2"/>
-        <w:rPr>
-          <w:rFonts w:asciiTheme="minorHAnsi" w:eastAsiaTheme="minorHAnsi" w:hAnsiTheme="minorHAnsi" w:cstheme="minorBidi"/>
-          <w:color w:val="auto"/>
-          <w:sz w:val="22"/>
-          <w:szCs w:val="22"/>
-        </w:rPr>
-      </w:pPr>
-      <w:r>
-        <w:rPr>
-          <w:rFonts w:asciiTheme="minorHAnsi" w:eastAsiaTheme="minorHAnsi" w:hAnsiTheme="minorHAnsi" w:cstheme="minorBidi"/>
-          <w:b/>
-          <w:color w:val="auto"/>
-          <w:sz w:val="22"/>
-          <w:szCs w:val="22"/>
-        </w:rPr>
-        <w:t>Data Insights:</w:t>
-      </w:r>
-      <w:r>
-        <w:rPr>
-          <w:rFonts w:asciiTheme="minorHAnsi" w:eastAsiaTheme="minorHAnsi" w:hAnsiTheme="minorHAnsi" w:cstheme="minorBidi"/>
-          <w:color w:val="auto"/>
-          <w:sz w:val="22"/>
-          <w:szCs w:val="22"/>
-        </w:rPr>
-        <w:t xml:space="preserve"> The model achieved a low MSE of 0.0538, suggesting that fire risk is influenced by localized weather patterns, where clusters of high temperatures and low humidity play a major role.</w:t>
+        <w:spacing w:after="160"/>
+        <w:rPr>
+          <w:rFonts w:asciiTheme="minorHAnsi" w:eastAsiaTheme="minorHAnsi" w:hAnsiTheme="minorHAnsi" w:cstheme="minorBidi"/>
+          <w:color w:val="auto"/>
+          <w:sz w:val="22"/>
+          <w:szCs w:val="22"/>
+        </w:rPr>
+      </w:pPr>
+      <w:r>
+        <w:rPr>
+          <w:rFonts w:asciiTheme="minorHAnsi" w:eastAsiaTheme="minorHAnsi" w:hAnsiTheme="minorHAnsi" w:cstheme="minorBidi"/>
+          <w:b/>
+          <w:color w:val="auto"/>
+          <w:sz w:val="22"/>
+          <w:szCs w:val="22"/>
+        </w:rPr>
+        <w:t xml:space="preserve">Best </w:t>
+      </w:r>
+      <w:r>
+        <w:rPr>
+          <w:rFonts w:asciiTheme="minorHAnsi" w:eastAsiaTheme="minorHAnsi" w:hAnsiTheme="minorHAnsi" w:cstheme="minorBidi"/>
+          <w:b/>
+          <w:color w:val="auto"/>
+          <w:sz w:val="22"/>
+          <w:szCs w:val="22"/>
+        </w:rPr>
+        <w:t>Configuration</w:t>
+      </w:r>
+      <w:r>
+        <w:rPr>
+          <w:rFonts w:asciiTheme="minorHAnsi" w:eastAsiaTheme="minorHAnsi" w:hAnsiTheme="minorHAnsi" w:cstheme="minorBidi"/>
+          <w:b/>
+          <w:color w:val="auto"/>
+          <w:sz w:val="22"/>
+          <w:szCs w:val="22"/>
+        </w:rPr>
+        <w:t>:</w:t>
+      </w:r>
+      <w:r>
+        <w:rPr>
+          <w:rFonts w:asciiTheme="minorHAnsi" w:eastAsiaTheme="minorHAnsi" w:hAnsiTheme="minorHAnsi" w:cstheme="minorBidi"/>
+          <w:color w:val="auto"/>
+          <w:sz w:val="22"/>
+          <w:szCs w:val="22"/>
+        </w:rPr>
+        <w:t xml:space="preserve"> The optimal setup </w:t>
+      </w:r>
+      <w:r>
+        <w:rPr>
+          <w:rFonts w:asciiTheme="minorHAnsi" w:eastAsiaTheme="minorHAnsi" w:hAnsiTheme="minorHAnsi" w:cstheme="minorBidi"/>
+          <w:color w:val="auto"/>
+          <w:sz w:val="22"/>
+          <w:szCs w:val="22"/>
+        </w:rPr>
+        <w:t xml:space="preserve">used </w:t>
+      </w:r>
+      <w:proofErr w:type="spellStart"/>
+      <w:r>
+        <w:rPr>
+          <w:rFonts w:asciiTheme="minorHAnsi" w:eastAsiaTheme="minorHAnsi" w:hAnsiTheme="minorHAnsi" w:cstheme="minorBidi"/>
+          <w:color w:val="auto"/>
+          <w:sz w:val="22"/>
+          <w:szCs w:val="22"/>
+        </w:rPr>
+        <w:t>max_depth</w:t>
+      </w:r>
+      <w:proofErr w:type="spellEnd"/>
+      <w:r>
+        <w:rPr>
+          <w:rFonts w:asciiTheme="minorHAnsi" w:eastAsiaTheme="minorHAnsi" w:hAnsiTheme="minorHAnsi" w:cstheme="minorBidi"/>
+          <w:color w:val="auto"/>
+          <w:sz w:val="22"/>
+          <w:szCs w:val="22"/>
+        </w:rPr>
+        <w:t xml:space="preserve"> = 4, </w:t>
+      </w:r>
+      <w:proofErr w:type="spellStart"/>
+      <w:r>
+        <w:rPr>
+          <w:rFonts w:asciiTheme="minorHAnsi" w:eastAsiaTheme="minorHAnsi" w:hAnsiTheme="minorHAnsi" w:cstheme="minorBidi"/>
+          <w:color w:val="auto"/>
+          <w:sz w:val="22"/>
+          <w:szCs w:val="22"/>
+        </w:rPr>
+        <w:t>min_samples_split</w:t>
+      </w:r>
+      <w:proofErr w:type="spellEnd"/>
+      <w:r>
+        <w:rPr>
+          <w:rFonts w:asciiTheme="minorHAnsi" w:eastAsiaTheme="minorHAnsi" w:hAnsiTheme="minorHAnsi" w:cstheme="minorBidi"/>
+          <w:color w:val="auto"/>
+          <w:sz w:val="22"/>
+          <w:szCs w:val="22"/>
+        </w:rPr>
+        <w:t xml:space="preserve"> = 10, and criterion = '</w:t>
+      </w:r>
+      <w:proofErr w:type="spellStart"/>
+      <w:r>
+        <w:rPr>
+          <w:rFonts w:asciiTheme="minorHAnsi" w:eastAsiaTheme="minorHAnsi" w:hAnsiTheme="minorHAnsi" w:cstheme="minorBidi"/>
+          <w:color w:val="auto"/>
+          <w:sz w:val="22"/>
+          <w:szCs w:val="22"/>
+        </w:rPr>
+        <w:t>squared_error</w:t>
+      </w:r>
+      <w:proofErr w:type="spellEnd"/>
+      <w:r>
+        <w:rPr>
+          <w:rFonts w:asciiTheme="minorHAnsi" w:eastAsiaTheme="minorHAnsi" w:hAnsiTheme="minorHAnsi" w:cstheme="minorBidi"/>
+          <w:color w:val="auto"/>
+          <w:sz w:val="22"/>
+          <w:szCs w:val="22"/>
+        </w:rPr>
+        <w:t>'.</w:t>
+      </w:r>
+    </w:p>
+    <w:p>
+      <w:r>
+        <w:rPr>
+          <w:b/>
+        </w:rPr>
+        <w:t xml:space="preserve">Why It </w:t>
+      </w:r>
+      <w:r>
+        <w:rPr>
+          <w:b/>
+        </w:rPr>
+        <w:t>Performed Well</w:t>
+      </w:r>
+      <w:r>
+        <w:rPr>
+          <w:b/>
+        </w:rPr>
+        <w:t>:</w:t>
+      </w:r>
+      <w:r>
+        <w:t xml:space="preserve"> </w:t>
+      </w:r>
+      <w:r>
+        <w:t xml:space="preserve">Keeping the tree depth at 4 and requiring at least </w:t>
+      </w:r>
+      <w:r>
+        <w:rPr>
+          <w:b/>
+        </w:rPr>
+        <w:t>10 samples per split</w:t>
+      </w:r>
+      <w:r>
+        <w:t xml:space="preserve"> helped strike a balance between accuracy and avoiding overfitting.</w:t>
+      </w:r>
+    </w:p>
+    <w:p>
+      <w:pPr>
+        <w:rPr>
+          <w:b/>
+        </w:rPr>
+      </w:pPr>
+      <w:r>
+        <w:rPr>
+          <w:b/>
+        </w:rPr>
+        <w:t>Winner</w:t>
+      </w:r>
+    </w:p>
+    <w:p>
+      <w:pPr>
+        <w:pStyle w:val="ListParagraph"/>
+        <w:numPr>
+          <w:ilvl w:val="0"/>
+          <w:numId w:val="1"/>
+        </w:numPr>
+      </w:pPr>
+      <w:r>
+        <w:t>IT has l</w:t>
+      </w:r>
+      <w:r>
+        <w:t>imited depth to 3 splits (e.g., "Is temp &gt; 35°C? → Yes/No").</w:t>
+      </w:r>
+    </w:p>
+    <w:p>
+      <w:pPr>
+        <w:pStyle w:val="ListParagraph"/>
+        <w:numPr>
+          <w:ilvl w:val="0"/>
+          <w:numId w:val="1"/>
+        </w:numPr>
+      </w:pPr>
+      <w:r>
+        <w:t xml:space="preserve">It </w:t>
+      </w:r>
+      <w:r>
+        <w:t>avoids</w:t>
+      </w:r>
+      <w:r>
+        <w:t xml:space="preserve"> </w:t>
+      </w:r>
+      <w:r>
+        <w:t>splits on tiny groups (</w:t>
+      </w:r>
+      <w:r>
+        <w:t xml:space="preserve">it needs </w:t>
+      </w:r>
+      <w:r>
+        <w:t>10+ samples to split).</w:t>
+      </w:r>
+    </w:p>
+    <w:p>
+      <w:pPr>
+        <w:pStyle w:val="ListParagraph"/>
+        <w:numPr>
+          <w:ilvl w:val="0"/>
+          <w:numId w:val="1"/>
+        </w:numPr>
+      </w:pPr>
+      <w:r>
+        <w:t xml:space="preserve">It has </w:t>
+      </w:r>
+      <w:r>
+        <w:t>Achieved lowest MSE (0.0149).</w:t>
+      </w:r>
+    </w:p>
+    <w:p>
+      <w:pPr>
+        <w:rPr>
+          <w:b/>
+        </w:rPr>
+      </w:pPr>
+      <w:r>
+        <w:rPr>
+          <w:b/>
+        </w:rPr>
+        <w:t>Losers:</w:t>
+      </w:r>
+    </w:p>
+    <w:p>
+      <w:pPr>
+        <w:pStyle w:val="ListParagraph"/>
+        <w:numPr>
+          <w:ilvl w:val="0"/>
+          <w:numId w:val="1"/>
+        </w:numPr>
+      </w:pPr>
+      <w:r>
+        <w:t>Deep trees of depth 6, o</w:t>
+      </w:r>
+      <w:r>
+        <w:t>verfit to noise (MSE=0.0219).</w:t>
+      </w:r>
+    </w:p>
+    <w:p>
+      <w:pPr>
+        <w:pStyle w:val="ListParagraph"/>
+        <w:numPr>
+          <w:ilvl w:val="0"/>
+          <w:numId w:val="1"/>
+        </w:numPr>
+      </w:pPr>
+      <w:r>
+        <w:t>Created rules like "If temp=34.2°C AND humidity=47%...", which are too specific</w:t>
+      </w:r>
+      <w:r>
+        <w:t xml:space="preserve"> and doesn’t help to predict</w:t>
+      </w:r>
+      <w:r>
+        <w:t>.</w:t>
+      </w:r>
+    </w:p>
+    <w:p>
+      <w:pPr>
+        <w:pStyle w:val="ListParagraph"/>
+        <w:numPr>
+          <w:ilvl w:val="0"/>
+          <w:numId w:val="1"/>
+        </w:numPr>
+      </w:pPr>
+      <w:r>
+        <w:t xml:space="preserve">Also because of small </w:t>
+      </w:r>
+      <w:proofErr w:type="spellStart"/>
+      <w:r>
+        <w:t>min_samples_split</w:t>
+      </w:r>
+      <w:proofErr w:type="spellEnd"/>
+      <w:r>
+        <w:t xml:space="preserve"> (2) s</w:t>
+      </w:r>
+      <w:r>
+        <w:t>plit on tiny/noisy groups (MSE=0.018).</w:t>
+      </w:r>
+    </w:p>
+    <w:p>
+      <w:pPr>
+        <w:rPr>
+          <w:i/>
+          <w:iCs/>
+        </w:rPr>
+      </w:pPr>
+      <w:r>
+        <w:rPr>
+          <w:i/>
+          <w:iCs/>
+        </w:rPr>
+        <w:t>Note: All the MSE values are retrieved while tuning hyperparameters.</w:t>
+      </w:r>
+    </w:p>
+    <w:p>
+      <w:r>
+        <w:rPr>
+          <w:b/>
+        </w:rPr>
+        <w:t>Data</w:t>
+      </w:r>
+      <w:r>
+        <w:rPr>
+          <w:b/>
+        </w:rPr>
+        <w:t xml:space="preserve"> Insight: </w:t>
+      </w:r>
+      <w:r>
+        <w:t xml:space="preserve">Decision Trees achieved the </w:t>
+      </w:r>
+      <w:r>
+        <w:rPr>
+          <w:b/>
+        </w:rPr>
+        <w:t>lowest MSE</w:t>
+      </w:r>
+      <w:r>
+        <w:t xml:space="preserve"> of </w:t>
+      </w:r>
+      <w:r>
+        <w:rPr>
+          <w:b/>
+        </w:rPr>
+        <w:t>0.0152</w:t>
+      </w:r>
+      <w:r>
+        <w:t xml:space="preserve">, indicating that fire risk follows a rule-based, for example, "If temperature &gt; X and humidity &lt; Y, then fire risk is high." The model effectively captured threshold-based relationships in key features like </w:t>
+      </w:r>
+      <w:r>
+        <w:rPr>
+          <w:b/>
+        </w:rPr>
+        <w:t>FFMC</w:t>
+      </w:r>
+      <w:r>
+        <w:t xml:space="preserve"> (Fine Fuel Moisture Code).</w:t>
       </w:r>
     </w:p>
     <w:p>
       <w:pPr>
         <w:pStyle w:val="Heading2"/>
       </w:pPr>
-      <w:r>
+      <w:proofErr w:type="spellStart"/>
+      <w:r>
+        <w:t>Rando</w:t>
+      </w:r>
+      <w:proofErr w:type="spellEnd"/>
+      <w:r>
+        <w:t>m Forest Regression</w:t>
+      </w:r>
+    </w:p>
+    <w:p>
+      <w:pPr>
+        <w:pStyle w:val="Heading2"/>
+        <w:rPr>
+          <w:rFonts w:asciiTheme="minorHAnsi" w:eastAsiaTheme="minorHAnsi" w:hAnsiTheme="minorHAnsi" w:cstheme="minorBidi"/>
+          <w:color w:val="auto"/>
+          <w:sz w:val="22"/>
+          <w:szCs w:val="22"/>
+        </w:rPr>
+      </w:pPr>
+      <w:r>
+        <w:rPr>
+          <w:rFonts w:asciiTheme="minorHAnsi" w:eastAsiaTheme="minorHAnsi" w:hAnsiTheme="minorHAnsi" w:cstheme="minorBidi"/>
+          <w:b/>
+          <w:color w:val="auto"/>
+          <w:sz w:val="22"/>
+          <w:szCs w:val="22"/>
+        </w:rPr>
+        <w:t xml:space="preserve">Best Configuration: </w:t>
+      </w:r>
+      <w:r>
+        <w:rPr>
+          <w:rFonts w:asciiTheme="minorHAnsi" w:eastAsiaTheme="minorHAnsi" w:hAnsiTheme="minorHAnsi" w:cstheme="minorBidi"/>
+          <w:color w:val="auto"/>
+          <w:sz w:val="22"/>
+          <w:szCs w:val="22"/>
+        </w:rPr>
+        <w:t xml:space="preserve">The most effective model used </w:t>
+      </w:r>
+      <w:proofErr w:type="spellStart"/>
+      <w:r>
+        <w:rPr>
+          <w:rFonts w:asciiTheme="minorHAnsi" w:eastAsiaTheme="minorHAnsi" w:hAnsiTheme="minorHAnsi" w:cstheme="minorBidi"/>
+          <w:color w:val="auto"/>
+          <w:sz w:val="22"/>
+          <w:szCs w:val="22"/>
+        </w:rPr>
+        <w:t>n_estimators</w:t>
+      </w:r>
+      <w:proofErr w:type="spellEnd"/>
+      <w:r>
+        <w:rPr>
+          <w:rFonts w:asciiTheme="minorHAnsi" w:eastAsiaTheme="minorHAnsi" w:hAnsiTheme="minorHAnsi" w:cstheme="minorBidi"/>
+          <w:color w:val="auto"/>
+          <w:sz w:val="22"/>
+          <w:szCs w:val="22"/>
+        </w:rPr>
+        <w:t xml:space="preserve"> = 100, </w:t>
+      </w:r>
+      <w:proofErr w:type="spellStart"/>
+      <w:r>
+        <w:rPr>
+          <w:rFonts w:asciiTheme="minorHAnsi" w:eastAsiaTheme="minorHAnsi" w:hAnsiTheme="minorHAnsi" w:cstheme="minorBidi"/>
+          <w:color w:val="auto"/>
+          <w:sz w:val="22"/>
+          <w:szCs w:val="22"/>
+        </w:rPr>
+        <w:t>max_depth</w:t>
+      </w:r>
+      <w:proofErr w:type="spellEnd"/>
+      <w:r>
+        <w:rPr>
+          <w:rFonts w:asciiTheme="minorHAnsi" w:eastAsiaTheme="minorHAnsi" w:hAnsiTheme="minorHAnsi" w:cstheme="minorBidi"/>
+          <w:color w:val="auto"/>
+          <w:sz w:val="22"/>
+          <w:szCs w:val="22"/>
+        </w:rPr>
+        <w:t xml:space="preserve"> = 8, and </w:t>
+      </w:r>
+      <w:proofErr w:type="spellStart"/>
+      <w:r>
+        <w:rPr>
+          <w:rFonts w:asciiTheme="minorHAnsi" w:eastAsiaTheme="minorHAnsi" w:hAnsiTheme="minorHAnsi" w:cstheme="minorBidi"/>
+          <w:color w:val="auto"/>
+          <w:sz w:val="22"/>
+          <w:szCs w:val="22"/>
+        </w:rPr>
+        <w:t>max_features</w:t>
+      </w:r>
+      <w:proofErr w:type="spellEnd"/>
+      <w:r>
+        <w:rPr>
+          <w:rFonts w:asciiTheme="minorHAnsi" w:eastAsiaTheme="minorHAnsi" w:hAnsiTheme="minorHAnsi" w:cstheme="minorBidi"/>
+          <w:color w:val="auto"/>
+          <w:sz w:val="22"/>
+          <w:szCs w:val="22"/>
+        </w:rPr>
+        <w:t xml:space="preserve"> = 'log2'.</w:t>
+      </w:r>
+    </w:p>
+    <w:p>
+      <w:pPr>
+        <w:pStyle w:val="Heading2"/>
+        <w:rPr>
+          <w:rFonts w:asciiTheme="minorHAnsi" w:eastAsiaTheme="minorHAnsi" w:hAnsiTheme="minorHAnsi" w:cstheme="minorBidi"/>
+          <w:color w:val="auto"/>
+          <w:sz w:val="22"/>
+          <w:szCs w:val="22"/>
+        </w:rPr>
+      </w:pPr>
+      <w:r>
+        <w:rPr>
+          <w:rFonts w:asciiTheme="minorHAnsi" w:eastAsiaTheme="minorHAnsi" w:hAnsiTheme="minorHAnsi" w:cstheme="minorBidi"/>
+          <w:b/>
+          <w:color w:val="auto"/>
+          <w:sz w:val="22"/>
+          <w:szCs w:val="22"/>
+        </w:rPr>
+        <w:t xml:space="preserve">Why It </w:t>
+      </w:r>
+      <w:r>
+        <w:rPr>
+          <w:rFonts w:asciiTheme="minorHAnsi" w:eastAsiaTheme="minorHAnsi" w:hAnsiTheme="minorHAnsi" w:cstheme="minorBidi"/>
+          <w:b/>
+          <w:color w:val="auto"/>
+          <w:sz w:val="22"/>
+          <w:szCs w:val="22"/>
+        </w:rPr>
+        <w:t>Performed Well</w:t>
+      </w:r>
+      <w:r>
+        <w:rPr>
+          <w:rFonts w:asciiTheme="minorHAnsi" w:eastAsiaTheme="minorHAnsi" w:hAnsiTheme="minorHAnsi" w:cstheme="minorBidi"/>
+          <w:b/>
+          <w:color w:val="auto"/>
+          <w:sz w:val="22"/>
+          <w:szCs w:val="22"/>
+        </w:rPr>
+        <w:t xml:space="preserve">: </w:t>
+      </w:r>
+      <w:r>
+        <w:rPr>
+          <w:rFonts w:asciiTheme="minorHAnsi" w:eastAsiaTheme="minorHAnsi" w:hAnsiTheme="minorHAnsi" w:cstheme="minorBidi"/>
+          <w:color w:val="auto"/>
+          <w:sz w:val="22"/>
+          <w:szCs w:val="22"/>
+        </w:rPr>
+        <w:t xml:space="preserve">Using an </w:t>
+      </w:r>
+      <w:r>
+        <w:rPr>
+          <w:rFonts w:asciiTheme="minorHAnsi" w:eastAsiaTheme="minorHAnsi" w:hAnsiTheme="minorHAnsi" w:cstheme="minorBidi"/>
+          <w:color w:val="auto"/>
+          <w:sz w:val="22"/>
+          <w:szCs w:val="22"/>
+        </w:rPr>
+        <w:t xml:space="preserve">ensemble of 100 trees, with controlled depth and feature selection, helped </w:t>
+      </w:r>
+      <w:r>
+        <w:rPr>
+          <w:rFonts w:asciiTheme="minorHAnsi" w:eastAsiaTheme="minorHAnsi" w:hAnsiTheme="minorHAnsi" w:cstheme="minorBidi"/>
+          <w:b/>
+          <w:color w:val="auto"/>
+          <w:sz w:val="22"/>
+          <w:szCs w:val="22"/>
+        </w:rPr>
+        <w:t>reduce overfitting</w:t>
+      </w:r>
+      <w:r>
+        <w:rPr>
+          <w:rFonts w:asciiTheme="minorHAnsi" w:eastAsiaTheme="minorHAnsi" w:hAnsiTheme="minorHAnsi" w:cstheme="minorBidi"/>
+          <w:color w:val="auto"/>
+          <w:sz w:val="22"/>
+          <w:szCs w:val="22"/>
+        </w:rPr>
+        <w:t xml:space="preserve"> while maintaining </w:t>
+      </w:r>
+      <w:r>
+        <w:rPr>
+          <w:rFonts w:asciiTheme="minorHAnsi" w:eastAsiaTheme="minorHAnsi" w:hAnsiTheme="minorHAnsi" w:cstheme="minorBidi"/>
+          <w:color w:val="auto"/>
+          <w:sz w:val="22"/>
+          <w:szCs w:val="22"/>
+        </w:rPr>
+        <w:t>strong appropriate prediction</w:t>
+      </w:r>
+      <w:r>
+        <w:rPr>
+          <w:rFonts w:asciiTheme="minorHAnsi" w:eastAsiaTheme="minorHAnsi" w:hAnsiTheme="minorHAnsi" w:cstheme="minorBidi"/>
+          <w:color w:val="auto"/>
+          <w:sz w:val="22"/>
+          <w:szCs w:val="22"/>
+        </w:rPr>
+        <w:t>.</w:t>
+      </w:r>
+    </w:p>
+    <w:p/>
+    <w:p>
+      <w:pPr>
+        <w:rPr>
+          <w:b/>
+        </w:rPr>
+      </w:pPr>
+      <w:r>
+        <w:rPr>
+          <w:b/>
+        </w:rPr>
+        <w:lastRenderedPageBreak/>
+        <w:t>Winner:</w:t>
+      </w:r>
+    </w:p>
+    <w:p>
+      <w:pPr>
+        <w:pStyle w:val="ListParagraph"/>
+        <w:numPr>
+          <w:ilvl w:val="0"/>
+          <w:numId w:val="1"/>
+        </w:numPr>
+      </w:pPr>
+      <w:r>
+        <w:t>100 trees reduced overfitting while capturing</w:t>
+      </w:r>
+      <w:r>
+        <w:t xml:space="preserve"> appropriate</w:t>
+      </w:r>
+      <w:r>
+        <w:t xml:space="preserve"> trends.</w:t>
+      </w:r>
+    </w:p>
+    <w:p>
+      <w:pPr>
+        <w:pStyle w:val="ListParagraph"/>
+        <w:numPr>
+          <w:ilvl w:val="0"/>
+          <w:numId w:val="1"/>
+        </w:numPr>
+      </w:pPr>
+      <w:r>
+        <w:t xml:space="preserve">Deeper trees </w:t>
+      </w:r>
+      <w:r>
+        <w:t xml:space="preserve">such as </w:t>
+      </w:r>
+      <w:r>
+        <w:t>depth=8 found more patterns than single trees.</w:t>
+      </w:r>
+    </w:p>
+    <w:p>
+      <w:pPr>
+        <w:pStyle w:val="ListParagraph"/>
+        <w:numPr>
+          <w:ilvl w:val="0"/>
+          <w:numId w:val="1"/>
+        </w:numPr>
+      </w:pPr>
+      <w:r>
+        <w:t xml:space="preserve">log2 features improved diversity among trees </w:t>
+      </w:r>
+      <w:r>
+        <w:t xml:space="preserve">to </w:t>
+      </w:r>
+      <w:r>
+        <w:t>achieve</w:t>
+      </w:r>
+      <w:r>
+        <w:t xml:space="preserve"> </w:t>
+      </w:r>
+      <w:r>
+        <w:t>MSE=0.0167.</w:t>
+      </w:r>
+    </w:p>
+    <w:p>
+      <w:pPr>
+        <w:rPr>
+          <w:b/>
+        </w:rPr>
+      </w:pPr>
+      <w:r>
+        <w:rPr>
+          <w:b/>
+        </w:rPr>
+        <w:t>Losers:</w:t>
+      </w:r>
+    </w:p>
+    <w:p>
+      <w:pPr>
+        <w:pStyle w:val="ListParagraph"/>
+        <w:numPr>
+          <w:ilvl w:val="0"/>
+          <w:numId w:val="1"/>
+        </w:numPr>
+      </w:pPr>
+      <w:r>
+        <w:t>Shallow trees of depth 4</w:t>
+      </w:r>
+      <w:r>
+        <w:t>,</w:t>
+      </w:r>
+      <w:r>
+        <w:t xml:space="preserve"> miss </w:t>
+      </w:r>
+      <w:r>
+        <w:t>key thresholds (MSE=0.0201).</w:t>
+      </w:r>
+    </w:p>
+    <w:p>
+      <w:pPr>
+        <w:pStyle w:val="ListParagraph"/>
+        <w:numPr>
+          <w:ilvl w:val="0"/>
+          <w:numId w:val="1"/>
+        </w:numPr>
+      </w:pPr>
+      <w:r>
+        <w:t xml:space="preserve">Few </w:t>
+      </w:r>
+      <w:r>
+        <w:t xml:space="preserve">trees </w:t>
+      </w:r>
+      <w:r>
+        <w:t xml:space="preserve">such as </w:t>
+      </w:r>
+      <w:r>
+        <w:t>50</w:t>
+      </w:r>
+      <w:r>
+        <w:t xml:space="preserve">, has less reliable predictions </w:t>
+      </w:r>
+      <w:r>
+        <w:t>(MSE=0.019)</w:t>
+      </w:r>
+      <w:r>
+        <w:t xml:space="preserve">. </w:t>
+      </w:r>
+    </w:p>
+    <w:p>
+      <w:pPr>
+        <w:pStyle w:val="ListParagraph"/>
+        <w:numPr>
+          <w:ilvl w:val="0"/>
+          <w:numId w:val="1"/>
+        </w:numPr>
+      </w:pPr>
+      <w:r>
+        <w:t>sqrt features</w:t>
+      </w:r>
+      <w:r>
+        <w:t xml:space="preserve"> </w:t>
+      </w:r>
+      <w:proofErr w:type="gramStart"/>
+      <w:r>
+        <w:t>has</w:t>
+      </w:r>
+      <w:proofErr w:type="gramEnd"/>
+      <w:r>
+        <w:t xml:space="preserve"> limited features diversity</w:t>
+      </w:r>
+      <w:r>
+        <w:t xml:space="preserve"> (MSE=0.0184).</w:t>
+      </w:r>
+    </w:p>
+    <w:p>
+      <w:pPr>
+        <w:rPr>
+          <w:i/>
+          <w:iCs/>
+        </w:rPr>
+      </w:pPr>
+      <w:r>
+        <w:rPr>
+          <w:i/>
+          <w:iCs/>
+        </w:rPr>
+        <w:t>Note: All the MSE values are retrieved while tuning hyperparameters.</w:t>
+      </w:r>
+    </w:p>
+    <w:p>
+      <w:pPr>
+        <w:pStyle w:val="Heading2"/>
+        <w:spacing w:after="160"/>
+        <w:rPr>
+          <w:rFonts w:asciiTheme="minorHAnsi" w:eastAsiaTheme="minorHAnsi" w:hAnsiTheme="minorHAnsi" w:cstheme="minorBidi"/>
+          <w:color w:val="auto"/>
+          <w:sz w:val="22"/>
+          <w:szCs w:val="22"/>
+        </w:rPr>
+      </w:pPr>
+      <w:r>
+        <w:rPr>
+          <w:rFonts w:asciiTheme="minorHAnsi" w:eastAsiaTheme="minorHAnsi" w:hAnsiTheme="minorHAnsi" w:cstheme="minorBidi"/>
+          <w:b/>
+          <w:color w:val="auto"/>
+          <w:sz w:val="22"/>
+          <w:szCs w:val="22"/>
+        </w:rPr>
+        <w:t>Comparison to Decision Tree:</w:t>
+      </w:r>
+      <w:r>
+        <w:rPr>
+          <w:rFonts w:asciiTheme="minorHAnsi" w:eastAsiaTheme="minorHAnsi" w:hAnsiTheme="minorHAnsi" w:cstheme="minorBidi"/>
+          <w:color w:val="auto"/>
+          <w:sz w:val="22"/>
+          <w:szCs w:val="22"/>
+        </w:rPr>
+        <w:t xml:space="preserve"> The MSE was slightly higher at </w:t>
+      </w:r>
+      <w:r>
+        <w:rPr>
+          <w:rFonts w:asciiTheme="minorHAnsi" w:eastAsiaTheme="minorHAnsi" w:hAnsiTheme="minorHAnsi" w:cstheme="minorBidi"/>
+          <w:b/>
+          <w:color w:val="auto"/>
+          <w:sz w:val="22"/>
+          <w:szCs w:val="22"/>
+        </w:rPr>
+        <w:t>0.0172</w:t>
+      </w:r>
+      <w:r>
+        <w:rPr>
+          <w:rFonts w:asciiTheme="minorHAnsi" w:eastAsiaTheme="minorHAnsi" w:hAnsiTheme="minorHAnsi" w:cstheme="minorBidi"/>
+          <w:color w:val="auto"/>
+          <w:sz w:val="22"/>
+          <w:szCs w:val="22"/>
+        </w:rPr>
+        <w:t xml:space="preserve">, suggesting that while Random Forest </w:t>
+      </w:r>
+      <w:r>
+        <w:rPr>
+          <w:rFonts w:asciiTheme="minorHAnsi" w:eastAsiaTheme="minorHAnsi" w:hAnsiTheme="minorHAnsi" w:cstheme="minorBidi"/>
+          <w:color w:val="auto"/>
+          <w:sz w:val="22"/>
+          <w:szCs w:val="22"/>
+        </w:rPr>
+        <w:t>helps with generalization, it may oversimplify some relationships that a single Decision Tree captures more accurately</w:t>
+      </w:r>
+      <w:r>
+        <w:rPr>
+          <w:rFonts w:asciiTheme="minorHAnsi" w:eastAsiaTheme="minorHAnsi" w:hAnsiTheme="minorHAnsi" w:cstheme="minorBidi"/>
+          <w:color w:val="auto"/>
+          <w:sz w:val="22"/>
+          <w:szCs w:val="22"/>
+        </w:rPr>
+        <w:t>, that’s why Random Forest reduces overfitting.</w:t>
+      </w:r>
+    </w:p>
+    <w:p>
+      <w:pPr>
+        <w:pStyle w:val="Heading2"/>
+      </w:pPr>
+      <w:r>
+        <w:t>Support Vector Regression</w:t>
+      </w:r>
+    </w:p>
+    <w:p>
+      <w:pPr>
+        <w:pStyle w:val="Heading1"/>
+        <w:spacing w:before="0" w:after="160"/>
+        <w:rPr>
+          <w:rFonts w:asciiTheme="minorHAnsi" w:eastAsiaTheme="minorHAnsi" w:hAnsiTheme="minorHAnsi" w:cstheme="minorBidi"/>
+          <w:color w:val="auto"/>
+          <w:sz w:val="22"/>
+          <w:szCs w:val="22"/>
+        </w:rPr>
+      </w:pPr>
+      <w:r>
+        <w:rPr>
+          <w:rFonts w:asciiTheme="minorHAnsi" w:eastAsiaTheme="minorHAnsi" w:hAnsiTheme="minorHAnsi" w:cstheme="minorBidi"/>
+          <w:b/>
+          <w:color w:val="auto"/>
+          <w:sz w:val="22"/>
+          <w:szCs w:val="22"/>
+        </w:rPr>
+        <w:t xml:space="preserve">Best </w:t>
+      </w:r>
+      <w:r>
+        <w:rPr>
+          <w:rFonts w:asciiTheme="minorHAnsi" w:eastAsiaTheme="minorHAnsi" w:hAnsiTheme="minorHAnsi" w:cstheme="minorBidi"/>
+          <w:b/>
+          <w:color w:val="auto"/>
+          <w:sz w:val="22"/>
+          <w:szCs w:val="22"/>
+        </w:rPr>
+        <w:t>Configuration</w:t>
+      </w:r>
+      <w:r>
+        <w:rPr>
+          <w:rFonts w:asciiTheme="minorHAnsi" w:eastAsiaTheme="minorHAnsi" w:hAnsiTheme="minorHAnsi" w:cstheme="minorBidi"/>
+          <w:color w:val="auto"/>
+          <w:sz w:val="22"/>
+          <w:szCs w:val="22"/>
+        </w:rPr>
+        <w:t>: kernel</w:t>
+      </w:r>
+      <w:r>
+        <w:rPr>
+          <w:rFonts w:asciiTheme="minorHAnsi" w:eastAsiaTheme="minorHAnsi" w:hAnsiTheme="minorHAnsi" w:cstheme="minorBidi"/>
+          <w:color w:val="auto"/>
+          <w:sz w:val="22"/>
+          <w:szCs w:val="22"/>
+        </w:rPr>
+        <w:t xml:space="preserve">= </w:t>
+      </w:r>
+      <w:proofErr w:type="spellStart"/>
+      <w:r>
+        <w:rPr>
+          <w:rFonts w:asciiTheme="minorHAnsi" w:eastAsiaTheme="minorHAnsi" w:hAnsiTheme="minorHAnsi" w:cstheme="minorBidi"/>
+          <w:color w:val="auto"/>
+          <w:sz w:val="22"/>
+          <w:szCs w:val="22"/>
+        </w:rPr>
+        <w:t>cbf</w:t>
+      </w:r>
+      <w:proofErr w:type="spellEnd"/>
+      <w:r>
+        <w:rPr>
+          <w:rFonts w:asciiTheme="minorHAnsi" w:eastAsiaTheme="minorHAnsi" w:hAnsiTheme="minorHAnsi" w:cstheme="minorBidi"/>
+          <w:color w:val="auto"/>
+          <w:sz w:val="22"/>
+          <w:szCs w:val="22"/>
+        </w:rPr>
+        <w:t xml:space="preserve">, </w:t>
+      </w:r>
+      <w:r>
+        <w:rPr>
+          <w:rFonts w:asciiTheme="minorHAnsi" w:eastAsiaTheme="minorHAnsi" w:hAnsiTheme="minorHAnsi" w:cstheme="minorBidi"/>
+          <w:color w:val="auto"/>
+          <w:sz w:val="22"/>
+          <w:szCs w:val="22"/>
+        </w:rPr>
+        <w:t>C = 1</w:t>
+      </w:r>
+      <w:r>
+        <w:rPr>
+          <w:rFonts w:asciiTheme="minorHAnsi" w:eastAsiaTheme="minorHAnsi" w:hAnsiTheme="minorHAnsi" w:cstheme="minorBidi"/>
+          <w:color w:val="auto"/>
+          <w:sz w:val="22"/>
+          <w:szCs w:val="22"/>
+        </w:rPr>
+        <w:t xml:space="preserve">, gamma = ‘scale’, epsilon = ‘0.1’ </w:t>
+      </w:r>
+      <w:r>
+        <w:rPr>
+          <w:rFonts w:asciiTheme="minorHAnsi" w:eastAsiaTheme="minorHAnsi" w:hAnsiTheme="minorHAnsi" w:cstheme="minorBidi"/>
+          <w:color w:val="auto"/>
+          <w:sz w:val="22"/>
+          <w:szCs w:val="22"/>
+        </w:rPr>
+        <w:t>performed best.</w:t>
+      </w:r>
+    </w:p>
+    <w:p>
+      <w:pPr>
+        <w:pStyle w:val="Heading1"/>
+        <w:spacing w:before="0" w:after="160"/>
+        <w:rPr>
+          <w:rFonts w:asciiTheme="minorHAnsi" w:eastAsiaTheme="minorHAnsi" w:hAnsiTheme="minorHAnsi" w:cstheme="minorBidi"/>
+          <w:color w:val="auto"/>
+          <w:sz w:val="22"/>
+          <w:szCs w:val="22"/>
+        </w:rPr>
+      </w:pPr>
+      <w:r>
+        <w:rPr>
+          <w:rFonts w:asciiTheme="minorHAnsi" w:eastAsiaTheme="minorHAnsi" w:hAnsiTheme="minorHAnsi" w:cstheme="minorBidi"/>
+          <w:b/>
+          <w:color w:val="auto"/>
+          <w:sz w:val="22"/>
+          <w:szCs w:val="22"/>
+        </w:rPr>
+        <w:t xml:space="preserve">Why It </w:t>
+      </w:r>
+      <w:r>
+        <w:rPr>
+          <w:rFonts w:asciiTheme="minorHAnsi" w:eastAsiaTheme="minorHAnsi" w:hAnsiTheme="minorHAnsi" w:cstheme="minorBidi"/>
+          <w:b/>
+          <w:color w:val="auto"/>
+          <w:sz w:val="22"/>
+          <w:szCs w:val="22"/>
+        </w:rPr>
+        <w:t>Struggled</w:t>
+      </w:r>
+      <w:r>
+        <w:rPr>
+          <w:rFonts w:asciiTheme="minorHAnsi" w:eastAsiaTheme="minorHAnsi" w:hAnsiTheme="minorHAnsi" w:cstheme="minorBidi"/>
+          <w:color w:val="auto"/>
+          <w:sz w:val="22"/>
+          <w:szCs w:val="22"/>
+        </w:rPr>
+        <w:t>: Unlike tree-based models,</w:t>
+      </w:r>
+      <w:r>
+        <w:rPr>
+          <w:rFonts w:asciiTheme="minorHAnsi" w:eastAsiaTheme="minorHAnsi" w:hAnsiTheme="minorHAnsi" w:cstheme="minorBidi"/>
+          <w:b/>
+          <w:color w:val="auto"/>
+          <w:sz w:val="22"/>
+          <w:szCs w:val="22"/>
+        </w:rPr>
+        <w:t xml:space="preserve"> SVR assumes a smoother relationship</w:t>
+      </w:r>
+      <w:r>
+        <w:rPr>
+          <w:rFonts w:asciiTheme="minorHAnsi" w:eastAsiaTheme="minorHAnsi" w:hAnsiTheme="minorHAnsi" w:cstheme="minorBidi"/>
+          <w:color w:val="auto"/>
+          <w:sz w:val="22"/>
+          <w:szCs w:val="22"/>
+        </w:rPr>
+        <w:t xml:space="preserve"> between features and fire risk. The linear kernel outperformed </w:t>
+      </w:r>
+      <w:r>
+        <w:rPr>
+          <w:rFonts w:asciiTheme="minorHAnsi" w:eastAsiaTheme="minorHAnsi" w:hAnsiTheme="minorHAnsi" w:cstheme="minorBidi"/>
+          <w:color w:val="auto"/>
+          <w:sz w:val="22"/>
+          <w:szCs w:val="22"/>
+        </w:rPr>
+        <w:t>Random Forest Regression</w:t>
+      </w:r>
+      <w:r>
+        <w:rPr>
+          <w:rFonts w:asciiTheme="minorHAnsi" w:eastAsiaTheme="minorHAnsi" w:hAnsiTheme="minorHAnsi" w:cstheme="minorBidi"/>
+          <w:color w:val="auto"/>
+          <w:sz w:val="22"/>
+          <w:szCs w:val="22"/>
+        </w:rPr>
+        <w:t xml:space="preserve"> and polynomial kernels, but overall, fire risk relationships </w:t>
+      </w:r>
+      <w:r>
+        <w:rPr>
+          <w:rFonts w:asciiTheme="minorHAnsi" w:eastAsiaTheme="minorHAnsi" w:hAnsiTheme="minorHAnsi" w:cstheme="minorBidi"/>
+          <w:color w:val="auto"/>
+          <w:sz w:val="22"/>
+          <w:szCs w:val="22"/>
+        </w:rPr>
+        <w:t>appear</w:t>
+      </w:r>
+      <w:r>
+        <w:rPr>
+          <w:rFonts w:asciiTheme="minorHAnsi" w:eastAsiaTheme="minorHAnsi" w:hAnsiTheme="minorHAnsi" w:cstheme="minorBidi"/>
+          <w:color w:val="auto"/>
+          <w:sz w:val="22"/>
+          <w:szCs w:val="22"/>
+        </w:rPr>
+        <w:t xml:space="preserve"> to be </w:t>
+      </w:r>
+      <w:r>
+        <w:rPr>
+          <w:rFonts w:asciiTheme="minorHAnsi" w:eastAsiaTheme="minorHAnsi" w:hAnsiTheme="minorHAnsi" w:cstheme="minorBidi"/>
+          <w:color w:val="auto"/>
+          <w:sz w:val="22"/>
+          <w:szCs w:val="22"/>
+        </w:rPr>
+        <w:t>more complex</w:t>
+      </w:r>
+      <w:r>
+        <w:rPr>
+          <w:rFonts w:asciiTheme="minorHAnsi" w:eastAsiaTheme="minorHAnsi" w:hAnsiTheme="minorHAnsi" w:cstheme="minorBidi"/>
+          <w:color w:val="auto"/>
+          <w:sz w:val="22"/>
+          <w:szCs w:val="22"/>
+        </w:rPr>
+        <w:t xml:space="preserve"> relationship</w:t>
+      </w:r>
+      <w:r>
+        <w:rPr>
+          <w:rFonts w:asciiTheme="minorHAnsi" w:eastAsiaTheme="minorHAnsi" w:hAnsiTheme="minorHAnsi" w:cstheme="minorBidi"/>
+          <w:color w:val="auto"/>
+          <w:sz w:val="22"/>
+          <w:szCs w:val="22"/>
+        </w:rPr>
+        <w:t>.</w:t>
+      </w:r>
+    </w:p>
+    <w:p>
+      <w:pPr>
+        <w:rPr>
+          <w:b/>
+        </w:rPr>
+      </w:pPr>
+      <w:r>
+        <w:rPr>
+          <w:b/>
+        </w:rPr>
+        <w:t>Winner:</w:t>
+      </w:r>
+    </w:p>
+    <w:p>
+      <w:pPr>
+        <w:pStyle w:val="ListParagraph"/>
+        <w:numPr>
+          <w:ilvl w:val="0"/>
+          <w:numId w:val="1"/>
+        </w:numPr>
+      </w:pPr>
+      <w:r>
+        <w:t>RBF kernel detected non-linear patterns (MSE=0.0602).</w:t>
+      </w:r>
+    </w:p>
+    <w:p>
+      <w:pPr>
+        <w:pStyle w:val="ListParagraph"/>
+        <w:numPr>
+          <w:ilvl w:val="0"/>
+          <w:numId w:val="1"/>
+        </w:numPr>
+      </w:pPr>
+      <w:r>
+        <w:t>gamma=scale adjusted to mixed feature scales (e.g., temperature vs. wind).</w:t>
+      </w:r>
+    </w:p>
+    <w:p>
+      <w:pPr>
+        <w:rPr>
+          <w:b/>
+        </w:rPr>
+      </w:pPr>
+      <w:r>
+        <w:rPr>
+          <w:b/>
+        </w:rPr>
+        <w:t>Losers:</w:t>
+      </w:r>
+    </w:p>
+    <w:p>
+      <w:pPr>
+        <w:pStyle w:val="ListParagraph"/>
+        <w:numPr>
+          <w:ilvl w:val="0"/>
+          <w:numId w:val="1"/>
+        </w:numPr>
+      </w:pPr>
+      <w:r>
+        <w:t>Linear kernel</w:t>
+      </w:r>
+      <w:r>
+        <w:t xml:space="preserve"> is assumed the fire risk was a straight-line trend (MES=0.0836).</w:t>
+      </w:r>
+    </w:p>
+    <w:p>
+      <w:pPr>
+        <w:pStyle w:val="ListParagraph"/>
+        <w:numPr>
+          <w:ilvl w:val="0"/>
+          <w:numId w:val="1"/>
+        </w:numPr>
+      </w:pPr>
+      <w:r>
+        <w:t>Poly kernel</w:t>
+      </w:r>
+      <w:r>
+        <w:t xml:space="preserve"> overfit to the noise of the data (</w:t>
+      </w:r>
+      <w:r>
+        <w:t>MSE=0.12).</w:t>
+      </w:r>
+    </w:p>
+    <w:p>
+      <w:pPr>
+        <w:pStyle w:val="ListParagraph"/>
+        <w:numPr>
+          <w:ilvl w:val="0"/>
+          <w:numId w:val="1"/>
+        </w:numPr>
+      </w:pPr>
+      <w:r>
+        <w:t>High C=100</w:t>
+      </w:r>
+      <w:r>
+        <w:t>, overfit the rare possibilities in the dataset (MSE=0.683).</w:t>
+      </w:r>
+    </w:p>
+    <w:p>
+      <w:pPr>
+        <w:rPr>
+          <w:i/>
+          <w:iCs/>
+        </w:rPr>
+      </w:pPr>
+      <w:r>
+        <w:rPr>
+          <w:i/>
+          <w:iCs/>
+        </w:rPr>
+        <w:t>Note: All the MSE values are retrieved while tuning hyperparameters.</w:t>
+      </w:r>
+    </w:p>
+    <w:p>
+      <w:pPr>
+        <w:pStyle w:val="Heading1"/>
+        <w:spacing w:before="0" w:after="160"/>
+        <w:rPr>
+          <w:rFonts w:asciiTheme="minorHAnsi" w:eastAsiaTheme="minorHAnsi" w:hAnsiTheme="minorHAnsi" w:cstheme="minorBidi"/>
+          <w:color w:val="auto"/>
+          <w:sz w:val="22"/>
+          <w:szCs w:val="22"/>
+        </w:rPr>
+      </w:pPr>
+      <w:r>
+        <w:rPr>
+          <w:rFonts w:asciiTheme="minorHAnsi" w:eastAsiaTheme="minorHAnsi" w:hAnsiTheme="minorHAnsi" w:cstheme="minorBidi"/>
+          <w:b/>
+          <w:color w:val="auto"/>
+          <w:sz w:val="22"/>
+          <w:szCs w:val="22"/>
+        </w:rPr>
+        <w:t>Performance Review:</w:t>
+      </w:r>
+      <w:r>
+        <w:rPr>
+          <w:rFonts w:asciiTheme="minorHAnsi" w:eastAsiaTheme="minorHAnsi" w:hAnsiTheme="minorHAnsi" w:cstheme="minorBidi"/>
+          <w:color w:val="auto"/>
+          <w:sz w:val="22"/>
+          <w:szCs w:val="22"/>
+        </w:rPr>
+        <w:t xml:space="preserve"> </w:t>
+      </w:r>
+      <w:r>
+        <w:rPr>
+          <w:rFonts w:asciiTheme="minorHAnsi" w:eastAsiaTheme="minorHAnsi" w:hAnsiTheme="minorHAnsi" w:cstheme="minorBidi"/>
+          <w:color w:val="auto"/>
+          <w:sz w:val="22"/>
+          <w:szCs w:val="22"/>
+        </w:rPr>
+        <w:t xml:space="preserve">SVR had an </w:t>
+      </w:r>
+      <w:r>
+        <w:rPr>
+          <w:rFonts w:asciiTheme="minorHAnsi" w:eastAsiaTheme="minorHAnsi" w:hAnsiTheme="minorHAnsi" w:cstheme="minorBidi"/>
+          <w:b/>
+          <w:color w:val="auto"/>
+          <w:sz w:val="22"/>
+          <w:szCs w:val="22"/>
+        </w:rPr>
+        <w:t>MSE of 0.0836</w:t>
+      </w:r>
+      <w:r>
+        <w:rPr>
+          <w:rFonts w:asciiTheme="minorHAnsi" w:eastAsiaTheme="minorHAnsi" w:hAnsiTheme="minorHAnsi" w:cstheme="minorBidi"/>
+          <w:color w:val="auto"/>
+          <w:sz w:val="22"/>
+          <w:szCs w:val="22"/>
+        </w:rPr>
+        <w:t xml:space="preserve">, confirming that it’s </w:t>
+      </w:r>
+      <w:r>
+        <w:rPr>
+          <w:rFonts w:asciiTheme="minorHAnsi" w:eastAsiaTheme="minorHAnsi" w:hAnsiTheme="minorHAnsi" w:cstheme="minorBidi"/>
+          <w:b/>
+          <w:color w:val="auto"/>
+          <w:sz w:val="22"/>
+          <w:szCs w:val="22"/>
+        </w:rPr>
+        <w:t>not ideal</w:t>
+      </w:r>
+      <w:r>
+        <w:rPr>
+          <w:rFonts w:asciiTheme="minorHAnsi" w:eastAsiaTheme="minorHAnsi" w:hAnsiTheme="minorHAnsi" w:cstheme="minorBidi"/>
+          <w:color w:val="auto"/>
+          <w:sz w:val="22"/>
+          <w:szCs w:val="22"/>
+        </w:rPr>
+        <w:t xml:space="preserve"> for capturing fire risk, which follows more </w:t>
+      </w:r>
+      <w:r>
+        <w:rPr>
+          <w:rFonts w:asciiTheme="minorHAnsi" w:eastAsiaTheme="minorHAnsi" w:hAnsiTheme="minorHAnsi" w:cstheme="minorBidi"/>
+          <w:b/>
+          <w:color w:val="auto"/>
+          <w:sz w:val="22"/>
+          <w:szCs w:val="22"/>
+        </w:rPr>
+        <w:t>threshold-based, non-linear</w:t>
+      </w:r>
+      <w:r>
+        <w:rPr>
+          <w:rFonts w:asciiTheme="minorHAnsi" w:eastAsiaTheme="minorHAnsi" w:hAnsiTheme="minorHAnsi" w:cstheme="minorBidi"/>
+          <w:color w:val="auto"/>
+          <w:sz w:val="22"/>
+          <w:szCs w:val="22"/>
+        </w:rPr>
+        <w:t xml:space="preserve"> patterns</w:t>
+      </w:r>
+      <w:r>
+        <w:rPr>
+          <w:rFonts w:asciiTheme="minorHAnsi" w:eastAsiaTheme="minorHAnsi" w:hAnsiTheme="minorHAnsi" w:cstheme="minorBidi"/>
+          <w:color w:val="auto"/>
+          <w:sz w:val="22"/>
+          <w:szCs w:val="22"/>
+        </w:rPr>
+        <w:t>.</w:t>
+      </w:r>
+    </w:p>
+    <w:p/>
+    <w:p/>
+    <w:p/>
+    <w:p/>
+    <w:p>
+      <w:pPr>
+        <w:pStyle w:val="Heading1"/>
+      </w:pPr>
+      <w:r>
+        <w:lastRenderedPageBreak/>
+        <w:t>Final Recommendation</w:t>
+      </w:r>
+    </w:p>
+    <w:p>
+      <w:r>
+        <w:t xml:space="preserve">Among all models tested, </w:t>
+      </w:r>
+      <w:r>
+        <w:rPr>
+          <w:b/>
+        </w:rPr>
         <w:t>Decision Tree Regression</w:t>
       </w:r>
-    </w:p>
-    <w:p>
-      <w:pPr>
-        <w:pStyle w:val="Heading2"/>
-        <w:rPr>
-          <w:rFonts w:asciiTheme="minorHAnsi" w:eastAsiaTheme="minorHAnsi" w:hAnsiTheme="minorHAnsi" w:cstheme="minorBidi"/>
-          <w:color w:val="auto"/>
-          <w:sz w:val="22"/>
-          <w:szCs w:val="22"/>
-        </w:rPr>
-      </w:pPr>
-      <w:r>
-        <w:rPr>
-          <w:rFonts w:asciiTheme="minorHAnsi" w:eastAsiaTheme="minorHAnsi" w:hAnsiTheme="minorHAnsi" w:cstheme="minorBidi"/>
-          <w:b/>
-          <w:color w:val="auto"/>
-          <w:sz w:val="22"/>
-          <w:szCs w:val="22"/>
-        </w:rPr>
-        <w:t>Best Parameters:</w:t>
-      </w:r>
-      <w:r>
-        <w:rPr>
-          <w:rFonts w:asciiTheme="minorHAnsi" w:eastAsiaTheme="minorHAnsi" w:hAnsiTheme="minorHAnsi" w:cstheme="minorBidi"/>
-          <w:color w:val="auto"/>
-          <w:sz w:val="22"/>
-          <w:szCs w:val="22"/>
-        </w:rPr>
-        <w:t xml:space="preserve"> The optimal setup involved </w:t>
-      </w:r>
-      <w:proofErr w:type="spellStart"/>
-      <w:r>
-        <w:rPr>
-          <w:rFonts w:asciiTheme="minorHAnsi" w:eastAsiaTheme="minorHAnsi" w:hAnsiTheme="minorHAnsi" w:cstheme="minorBidi"/>
-          <w:color w:val="auto"/>
-          <w:sz w:val="22"/>
-          <w:szCs w:val="22"/>
-        </w:rPr>
-        <w:t>max_depth</w:t>
-      </w:r>
-      <w:proofErr w:type="spellEnd"/>
-      <w:r>
-        <w:rPr>
-          <w:rFonts w:asciiTheme="minorHAnsi" w:eastAsiaTheme="minorHAnsi" w:hAnsiTheme="minorHAnsi" w:cstheme="minorBidi"/>
-          <w:color w:val="auto"/>
-          <w:sz w:val="22"/>
-          <w:szCs w:val="22"/>
-        </w:rPr>
-        <w:t xml:space="preserve"> = 4, </w:t>
-      </w:r>
-      <w:proofErr w:type="spellStart"/>
-      <w:r>
-        <w:rPr>
-          <w:rFonts w:asciiTheme="minorHAnsi" w:eastAsiaTheme="minorHAnsi" w:hAnsiTheme="minorHAnsi" w:cstheme="minorBidi"/>
-          <w:color w:val="auto"/>
-          <w:sz w:val="22"/>
-          <w:szCs w:val="22"/>
-        </w:rPr>
-        <w:t>min_samples_split</w:t>
-      </w:r>
-      <w:proofErr w:type="spellEnd"/>
-      <w:r>
-        <w:rPr>
-          <w:rFonts w:asciiTheme="minorHAnsi" w:eastAsiaTheme="minorHAnsi" w:hAnsiTheme="minorHAnsi" w:cstheme="minorBidi"/>
-          <w:color w:val="auto"/>
-          <w:sz w:val="22"/>
-          <w:szCs w:val="22"/>
-        </w:rPr>
-        <w:t xml:space="preserve"> = 10, and criterion = '</w:t>
-      </w:r>
-      <w:proofErr w:type="spellStart"/>
-      <w:r>
-        <w:rPr>
-          <w:rFonts w:asciiTheme="minorHAnsi" w:eastAsiaTheme="minorHAnsi" w:hAnsiTheme="minorHAnsi" w:cstheme="minorBidi"/>
-          <w:color w:val="auto"/>
-          <w:sz w:val="22"/>
-          <w:szCs w:val="22"/>
-        </w:rPr>
-        <w:t>squared_error</w:t>
-      </w:r>
-      <w:proofErr w:type="spellEnd"/>
-      <w:r>
-        <w:rPr>
-          <w:rFonts w:asciiTheme="minorHAnsi" w:eastAsiaTheme="minorHAnsi" w:hAnsiTheme="minorHAnsi" w:cstheme="minorBidi"/>
-          <w:color w:val="auto"/>
-          <w:sz w:val="22"/>
-          <w:szCs w:val="22"/>
-        </w:rPr>
-        <w:t>'.</w:t>
-      </w:r>
-    </w:p>
-    <w:p>
-      <w:r>
-        <w:rPr>
-          <w:b/>
-        </w:rPr>
-        <w:t>Why It Excelled:</w:t>
-      </w:r>
-      <w:r>
-        <w:t xml:space="preserve"> Limiting tree depth to 4 while requiring at least 10 samples per split helped balance interpretability and performance, preventing overfitting.</w:t>
-      </w:r>
-    </w:p>
-    <w:p>
-      <w:r>
-        <w:rPr>
-          <w:b/>
-        </w:rPr>
-        <w:t xml:space="preserve">Key Insight: </w:t>
-      </w:r>
-      <w:r>
-        <w:t>Decision Trees achieved the lowest MSE of 0.0152, indicating that fire risk follows a rule-based, hierarchical structure—for example, "If temperature &gt; X and humidity &lt; Y, then fire risk is high." The model effectively captured threshold-based relationships in key features like FFMC (Fine Fuel Moisture Code).</w:t>
-      </w:r>
-    </w:p>
-    <w:p>
-      <w:pPr>
-        <w:pStyle w:val="Heading2"/>
-      </w:pPr>
-      <w:proofErr w:type="spellStart"/>
-      <w:r>
-        <w:t>Rando</w:t>
-      </w:r>
-      <w:proofErr w:type="spellEnd"/>
-      <w:r>
-        <w:t>m Forest Regression</w:t>
-      </w:r>
-    </w:p>
-    <w:p>
-      <w:pPr>
-        <w:pStyle w:val="Heading2"/>
-        <w:rPr>
-          <w:rFonts w:asciiTheme="minorHAnsi" w:eastAsiaTheme="minorHAnsi" w:hAnsiTheme="minorHAnsi" w:cstheme="minorBidi"/>
-          <w:color w:val="auto"/>
-          <w:sz w:val="22"/>
-          <w:szCs w:val="22"/>
-        </w:rPr>
-      </w:pPr>
-      <w:r>
-        <w:rPr>
-          <w:rFonts w:asciiTheme="minorHAnsi" w:eastAsiaTheme="minorHAnsi" w:hAnsiTheme="minorHAnsi" w:cstheme="minorBidi"/>
-          <w:b/>
-          <w:color w:val="auto"/>
-          <w:sz w:val="22"/>
-          <w:szCs w:val="22"/>
-        </w:rPr>
-        <w:t xml:space="preserve">Best Configuration: </w:t>
-      </w:r>
-      <w:r>
-        <w:rPr>
-          <w:rFonts w:asciiTheme="minorHAnsi" w:eastAsiaTheme="minorHAnsi" w:hAnsiTheme="minorHAnsi" w:cstheme="minorBidi"/>
-          <w:color w:val="auto"/>
-          <w:sz w:val="22"/>
-          <w:szCs w:val="22"/>
-        </w:rPr>
-        <w:t xml:space="preserve">The most effective model used </w:t>
-      </w:r>
-      <w:proofErr w:type="spellStart"/>
-      <w:r>
-        <w:rPr>
-          <w:rFonts w:asciiTheme="minorHAnsi" w:eastAsiaTheme="minorHAnsi" w:hAnsiTheme="minorHAnsi" w:cstheme="minorBidi"/>
-          <w:color w:val="auto"/>
-          <w:sz w:val="22"/>
-          <w:szCs w:val="22"/>
-        </w:rPr>
-        <w:t>n_estimators</w:t>
-      </w:r>
-      <w:proofErr w:type="spellEnd"/>
-      <w:r>
-        <w:rPr>
-          <w:rFonts w:asciiTheme="minorHAnsi" w:eastAsiaTheme="minorHAnsi" w:hAnsiTheme="minorHAnsi" w:cstheme="minorBidi"/>
-          <w:color w:val="auto"/>
-          <w:sz w:val="22"/>
-          <w:szCs w:val="22"/>
-        </w:rPr>
-        <w:t xml:space="preserve"> = 100, </w:t>
-      </w:r>
-      <w:proofErr w:type="spellStart"/>
-      <w:r>
-        <w:rPr>
-          <w:rFonts w:asciiTheme="minorHAnsi" w:eastAsiaTheme="minorHAnsi" w:hAnsiTheme="minorHAnsi" w:cstheme="minorBidi"/>
-          <w:color w:val="auto"/>
-          <w:sz w:val="22"/>
-          <w:szCs w:val="22"/>
-        </w:rPr>
-        <w:t>max_depth</w:t>
-      </w:r>
-      <w:proofErr w:type="spellEnd"/>
-      <w:r>
-        <w:rPr>
-          <w:rFonts w:asciiTheme="minorHAnsi" w:eastAsiaTheme="minorHAnsi" w:hAnsiTheme="minorHAnsi" w:cstheme="minorBidi"/>
-          <w:color w:val="auto"/>
-          <w:sz w:val="22"/>
-          <w:szCs w:val="22"/>
-        </w:rPr>
-        <w:t xml:space="preserve"> = 8, and </w:t>
-      </w:r>
-      <w:proofErr w:type="spellStart"/>
-      <w:r>
-        <w:rPr>
-          <w:rFonts w:asciiTheme="minorHAnsi" w:eastAsiaTheme="minorHAnsi" w:hAnsiTheme="minorHAnsi" w:cstheme="minorBidi"/>
-          <w:color w:val="auto"/>
-          <w:sz w:val="22"/>
-          <w:szCs w:val="22"/>
-        </w:rPr>
-        <w:t>max_features</w:t>
-      </w:r>
-      <w:proofErr w:type="spellEnd"/>
-      <w:r>
-        <w:rPr>
-          <w:rFonts w:asciiTheme="minorHAnsi" w:eastAsiaTheme="minorHAnsi" w:hAnsiTheme="minorHAnsi" w:cstheme="minorBidi"/>
-          <w:color w:val="auto"/>
-          <w:sz w:val="22"/>
-          <w:szCs w:val="22"/>
-        </w:rPr>
-        <w:t xml:space="preserve"> = 'log2'.</w:t>
-      </w:r>
-    </w:p>
-    <w:p>
-      <w:pPr>
-        <w:pStyle w:val="Heading2"/>
-        <w:rPr>
-          <w:rFonts w:asciiTheme="minorHAnsi" w:eastAsiaTheme="minorHAnsi" w:hAnsiTheme="minorHAnsi" w:cstheme="minorBidi"/>
-          <w:color w:val="auto"/>
-          <w:sz w:val="22"/>
-          <w:szCs w:val="22"/>
-        </w:rPr>
-      </w:pPr>
-      <w:r>
-        <w:rPr>
-          <w:rFonts w:asciiTheme="minorHAnsi" w:eastAsiaTheme="minorHAnsi" w:hAnsiTheme="minorHAnsi" w:cstheme="minorBidi"/>
-          <w:b/>
-          <w:color w:val="auto"/>
-          <w:sz w:val="22"/>
-          <w:szCs w:val="22"/>
-        </w:rPr>
-        <w:t xml:space="preserve">Why It Worked: </w:t>
-      </w:r>
-      <w:r>
-        <w:rPr>
-          <w:rFonts w:asciiTheme="minorHAnsi" w:eastAsiaTheme="minorHAnsi" w:hAnsiTheme="minorHAnsi" w:cstheme="minorBidi"/>
-          <w:color w:val="auto"/>
-          <w:sz w:val="22"/>
-          <w:szCs w:val="22"/>
-        </w:rPr>
-        <w:t>The ensemble of 100 trees, with controlled depth and feature selection (log2), helped reduce overfitting while maintaining predictive power.</w:t>
-      </w:r>
-    </w:p>
-    <w:p>
-      <w:pPr>
-        <w:pStyle w:val="Heading2"/>
-        <w:rPr>
-          <w:rFonts w:asciiTheme="minorHAnsi" w:eastAsiaTheme="minorHAnsi" w:hAnsiTheme="minorHAnsi" w:cstheme="minorBidi"/>
-          <w:color w:val="auto"/>
-          <w:sz w:val="22"/>
-          <w:szCs w:val="22"/>
-        </w:rPr>
-      </w:pPr>
-      <w:r>
-        <w:rPr>
-          <w:rFonts w:asciiTheme="minorHAnsi" w:eastAsiaTheme="minorHAnsi" w:hAnsiTheme="minorHAnsi" w:cstheme="minorBidi"/>
-          <w:b/>
-          <w:color w:val="auto"/>
-          <w:sz w:val="22"/>
-          <w:szCs w:val="22"/>
-        </w:rPr>
-        <w:t>Comparison to Decision Tree:</w:t>
-      </w:r>
-      <w:r>
-        <w:rPr>
-          <w:rFonts w:asciiTheme="minorHAnsi" w:eastAsiaTheme="minorHAnsi" w:hAnsiTheme="minorHAnsi" w:cstheme="minorBidi"/>
-          <w:color w:val="auto"/>
-          <w:sz w:val="22"/>
-          <w:szCs w:val="22"/>
-        </w:rPr>
-        <w:t xml:space="preserve"> The MSE was slightly higher at 0.0172, suggesting that while Random Forest reduces overfitting, it might also oversimplify certain rules that a single Decision Tree captures more precisely. This implies limited feature interactions in the dataset.</w:t>
-      </w:r>
-    </w:p>
-    <w:p>
-      <w:pPr>
-        <w:pStyle w:val="Heading2"/>
-      </w:pPr>
-      <w:r>
-        <w:t>Support Vector Regression</w:t>
-      </w:r>
-    </w:p>
-    <w:p>
-      <w:pPr>
-        <w:pStyle w:val="Heading1"/>
-        <w:rPr>
-          <w:rFonts w:asciiTheme="minorHAnsi" w:eastAsiaTheme="minorHAnsi" w:hAnsiTheme="minorHAnsi" w:cstheme="minorBidi"/>
-          <w:color w:val="auto"/>
-          <w:sz w:val="22"/>
-          <w:szCs w:val="22"/>
-        </w:rPr>
-      </w:pPr>
-      <w:r>
-        <w:rPr>
-          <w:rFonts w:asciiTheme="minorHAnsi" w:eastAsiaTheme="minorHAnsi" w:hAnsiTheme="minorHAnsi" w:cstheme="minorBidi"/>
-          <w:color w:val="auto"/>
-          <w:sz w:val="22"/>
-          <w:szCs w:val="22"/>
-        </w:rPr>
-        <w:t>Best Parameters: A linear kernel with default C = 1 performed best.</w:t>
-      </w:r>
-    </w:p>
-    <w:p>
-      <w:pPr>
-        <w:pStyle w:val="Heading1"/>
-        <w:rPr>
-          <w:rFonts w:asciiTheme="minorHAnsi" w:eastAsiaTheme="minorHAnsi" w:hAnsiTheme="minorHAnsi" w:cstheme="minorBidi"/>
-          <w:color w:val="auto"/>
-          <w:sz w:val="22"/>
-          <w:szCs w:val="22"/>
-        </w:rPr>
-      </w:pPr>
-      <w:r>
-        <w:rPr>
-          <w:rFonts w:asciiTheme="minorHAnsi" w:eastAsiaTheme="minorHAnsi" w:hAnsiTheme="minorHAnsi" w:cstheme="minorBidi"/>
-          <w:color w:val="auto"/>
-          <w:sz w:val="22"/>
-          <w:szCs w:val="22"/>
-        </w:rPr>
-        <w:t>Why It Struggled: Unlike tree-based models, SVR assumes a smoother relationship between features and fire risk. The linear kernel outperformed RBF and polynomial kernels, hinting at some linear patterns, but overall, fire risk relationships are more complex.</w:t>
-      </w:r>
-    </w:p>
-    <w:p>
-      <w:pPr>
-        <w:pStyle w:val="Heading1"/>
-        <w:rPr>
-          <w:rFonts w:asciiTheme="minorHAnsi" w:eastAsiaTheme="minorHAnsi" w:hAnsiTheme="minorHAnsi" w:cstheme="minorBidi"/>
-          <w:color w:val="auto"/>
-          <w:sz w:val="22"/>
-          <w:szCs w:val="22"/>
-        </w:rPr>
-      </w:pPr>
-      <w:r>
-        <w:rPr>
-          <w:rFonts w:asciiTheme="minorHAnsi" w:eastAsiaTheme="minorHAnsi" w:hAnsiTheme="minorHAnsi" w:cstheme="minorBidi"/>
-          <w:color w:val="auto"/>
-          <w:sz w:val="22"/>
-          <w:szCs w:val="22"/>
-        </w:rPr>
-        <w:t>Performance Review: The model’s MSE was 0.0836, confirming that SVR is not well-suited for capturing the threshold-based, non-linear nature of fire risk.</w:t>
-      </w:r>
-    </w:p>
-    <w:p>
-      <w:pPr>
-        <w:pStyle w:val="Heading1"/>
-      </w:pPr>
-      <w:r>
-        <w:t>Final Recommendation</w:t>
-      </w:r>
-    </w:p>
-    <w:p>
-      <w:r>
-        <w:t>Among all models tested, Decision Tree Regression clearly outperformed the rest, achieving the lowest MSE (0.0152).</w:t>
-      </w:r>
-    </w:p>
-    <w:p>
-      <w:pPr>
-        <w:rPr>
-          <w:b/>
-        </w:rPr>
-      </w:pPr>
-      <w:r>
-        <w:rPr>
-          <w:b/>
-        </w:rPr>
-        <w:t>Why It Works Best</w:t>
+      <w:r>
+        <w:t xml:space="preserve"> clearly outperformed the rest, achieving the </w:t>
+      </w:r>
+      <w:r>
+        <w:rPr>
+          <w:b/>
+        </w:rPr>
+        <w:t>lowest MSE (0.0152).</w:t>
+      </w:r>
+    </w:p>
+    <w:p>
+      <w:pPr>
+        <w:rPr>
+          <w:b/>
+        </w:rPr>
+      </w:pPr>
+      <w:r>
+        <w:rPr>
+          <w:b/>
+        </w:rPr>
+        <w:t xml:space="preserve">Why </w:t>
+      </w:r>
+      <w:r>
+        <w:rPr>
+          <w:b/>
+        </w:rPr>
+        <w:t xml:space="preserve">Decision Tree </w:t>
+      </w:r>
+      <w:r>
+        <w:rPr>
+          <w:b/>
+        </w:rPr>
+        <w:t>Work</w:t>
+      </w:r>
+      <w:r>
+        <w:rPr>
+          <w:b/>
+        </w:rPr>
+        <w:t xml:space="preserve"> </w:t>
+      </w:r>
+      <w:r>
+        <w:rPr>
+          <w:b/>
+        </w:rPr>
+        <w:t>Best</w:t>
       </w:r>
       <w:r>
         <w:rPr>
@@ -1829,51 +3233,183 @@
     </w:p>
     <w:p>
       <w:pPr>
-        <w:rPr>
-          <w:b/>
-        </w:rPr>
-      </w:pPr>
-      <w:r>
-        <w:lastRenderedPageBreak/>
-        <w:t>The dataset follows hierarchical, rule-based relationships rather than smooth linear or polynomial patterns.</w:t>
-      </w:r>
-    </w:p>
-    <w:p>
-      <w:r>
-        <w:t>Decision Trees naturally capture critical environmental thresholds affecting fire risk, such as specific temperature and humidity levels.</w:t>
-      </w:r>
-    </w:p>
-    <w:p>
-      <w:pPr>
-        <w:rPr>
-          <w:b/>
-        </w:rPr>
-      </w:pPr>
-      <w:r>
-        <w:rPr>
-          <w:b/>
-        </w:rPr>
-        <w:t>Why Other Models Fell Short</w:t>
-      </w:r>
-    </w:p>
-    <w:p>
-      <w:r>
-        <w:t>Linear &amp; SVR: Assumed a linear trend, which isn’t sufficient for fire risk prediction.</w:t>
-      </w:r>
-    </w:p>
-    <w:p>
-      <w:r>
-        <w:t>Polynomial Regression: Overfit to noise without improving accuracy.</w:t>
-      </w:r>
-    </w:p>
-    <w:p>
-      <w:r>
-        <w:t>K-NN: Worked well but struggled with irrelevant features.</w:t>
-      </w:r>
-    </w:p>
-    <w:p>
-      <w:r>
-        <w:t>Random Forest: Regularization helped, but it slightly oversimplified key patterns.</w:t>
+        <w:pStyle w:val="ListParagraph"/>
+        <w:numPr>
+          <w:ilvl w:val="0"/>
+          <w:numId w:val="1"/>
+        </w:numPr>
+        <w:rPr>
+          <w:b/>
+        </w:rPr>
+      </w:pPr>
+      <w:r>
+        <w:t xml:space="preserve">The </w:t>
+      </w:r>
+      <w:r>
+        <w:t xml:space="preserve">Algerian Forest Fires </w:t>
+      </w:r>
+      <w:r>
+        <w:t xml:space="preserve">dataset follows </w:t>
+      </w:r>
+      <w:r>
+        <w:rPr>
+          <w:b/>
+        </w:rPr>
+        <w:t>hierarchical, rule-based</w:t>
+      </w:r>
+      <w:r>
+        <w:t xml:space="preserve"> relationships rather than smooth linear or polynomial patterns.</w:t>
+      </w:r>
+    </w:p>
+    <w:p>
+      <w:pPr>
+        <w:pStyle w:val="ListParagraph"/>
+        <w:numPr>
+          <w:ilvl w:val="0"/>
+          <w:numId w:val="1"/>
+        </w:numPr>
+      </w:pPr>
+      <w:r>
+        <w:t xml:space="preserve">Decision Trees naturally capture </w:t>
+      </w:r>
+      <w:r>
+        <w:rPr>
+          <w:b/>
+        </w:rPr>
+        <w:t>critical environmental thresholds</w:t>
+      </w:r>
+      <w:r>
+        <w:t xml:space="preserve"> affecting fire risk, such as temperature and humidity levels.</w:t>
+      </w:r>
+    </w:p>
+    <w:p>
+      <w:pPr>
+        <w:rPr>
+          <w:b/>
+        </w:rPr>
+      </w:pPr>
+      <w:r>
+        <w:rPr>
+          <w:b/>
+        </w:rPr>
+        <w:t xml:space="preserve">Why Other Models </w:t>
+      </w:r>
+      <w:r>
+        <w:rPr>
+          <w:b/>
+        </w:rPr>
+        <w:t>Not Performed Well:</w:t>
+      </w:r>
+    </w:p>
+    <w:p>
+      <w:pPr>
+        <w:pStyle w:val="ListParagraph"/>
+        <w:numPr>
+          <w:ilvl w:val="0"/>
+          <w:numId w:val="1"/>
+        </w:numPr>
+      </w:pPr>
+      <w:r>
+        <w:rPr>
+          <w:b/>
+        </w:rPr>
+        <w:t>Linear &amp; SVR</w:t>
+      </w:r>
+      <w:r>
+        <w:t xml:space="preserve">: </w:t>
+      </w:r>
+      <w:r>
+        <w:t>It assume the dataset as a linear trend</w:t>
+      </w:r>
+      <w:r>
+        <w:t>, which isn’t sufficient for fire risk prediction.</w:t>
+      </w:r>
+    </w:p>
+    <w:p>
+      <w:pPr>
+        <w:pStyle w:val="ListParagraph"/>
+        <w:numPr>
+          <w:ilvl w:val="0"/>
+          <w:numId w:val="1"/>
+        </w:numPr>
+      </w:pPr>
+      <w:r>
+        <w:rPr>
+          <w:b/>
+        </w:rPr>
+        <w:t>Polynomial Regression</w:t>
+      </w:r>
+      <w:r>
+        <w:t xml:space="preserve">: </w:t>
+      </w:r>
+      <w:r>
+        <w:t>It</w:t>
+      </w:r>
+      <w:r>
+        <w:t xml:space="preserve"> </w:t>
+      </w:r>
+      <w:r>
+        <w:t>o</w:t>
+      </w:r>
+      <w:r>
+        <w:t>verfit to noise without improving accuracy.</w:t>
+      </w:r>
+    </w:p>
+    <w:p>
+      <w:pPr>
+        <w:pStyle w:val="ListParagraph"/>
+        <w:numPr>
+          <w:ilvl w:val="0"/>
+          <w:numId w:val="1"/>
+        </w:numPr>
+      </w:pPr>
+      <w:r>
+        <w:rPr>
+          <w:b/>
+        </w:rPr>
+        <w:t>K-NN</w:t>
+      </w:r>
+      <w:r>
+        <w:t xml:space="preserve">: </w:t>
+      </w:r>
+      <w:r>
+        <w:t>It somewhat w</w:t>
+      </w:r>
+      <w:r>
+        <w:t xml:space="preserve">orked well but </w:t>
+      </w:r>
+      <w:r>
+        <w:t xml:space="preserve">it is struggling </w:t>
+      </w:r>
+      <w:r>
+        <w:t>with irrelevant features</w:t>
+      </w:r>
+      <w:r>
+        <w:t xml:space="preserve"> and outliers</w:t>
+      </w:r>
+      <w:r>
+        <w:t>.</w:t>
+      </w:r>
+    </w:p>
+    <w:p>
+      <w:pPr>
+        <w:pStyle w:val="ListParagraph"/>
+        <w:numPr>
+          <w:ilvl w:val="0"/>
+          <w:numId w:val="1"/>
+        </w:numPr>
+      </w:pPr>
+      <w:r>
+        <w:rPr>
+          <w:b/>
+        </w:rPr>
+        <w:t>Random Forest</w:t>
+      </w:r>
+      <w:r>
+        <w:t xml:space="preserve">: </w:t>
+      </w:r>
+      <w:r>
+        <w:t>It reduced overfitting but oversimplified key patterns.</w:t>
       </w:r>
     </w:p>
     <w:p>
@@ -1891,15 +3427,37 @@
     </w:p>
     <w:p>
       <w:r>
-        <w:t xml:space="preserve">For fire risk prediction, a Decision Tree Regressor is the best choice. It offers the highest accuracy, is easy to interpret, and runs </w:t>
-      </w:r>
-      <w:proofErr w:type="gramStart"/>
-      <w:r>
-        <w:t>efficiently—making</w:t>
-      </w:r>
-      <w:proofErr w:type="gramEnd"/>
-      <w:r>
-        <w:t xml:space="preserve"> it the ideal model for deployment.</w:t>
+        <w:t xml:space="preserve">For fire risk prediction, a </w:t>
+      </w:r>
+      <w:r>
+        <w:rPr>
+          <w:b/>
+        </w:rPr>
+        <w:t>Decision Tree Regressor</w:t>
+      </w:r>
+      <w:r>
+        <w:t xml:space="preserve"> is the best choice. It offers the highest accuracy, is </w:t>
+      </w:r>
+      <w:r>
+        <w:rPr>
+          <w:b/>
+        </w:rPr>
+        <w:t>easy to interpret</w:t>
+      </w:r>
+      <w:r>
+        <w:t xml:space="preserve">, and runs </w:t>
+      </w:r>
+      <w:r>
+        <w:rPr>
+          <w:b/>
+        </w:rPr>
+        <w:t>efficiently</w:t>
+      </w:r>
+      <w:r>
+        <w:t xml:space="preserve">, </w:t>
+      </w:r>
+      <w:r>
+        <w:t>making it the ideal model for deployment.</w:t>
       </w:r>
     </w:p>
     <w:sectPr>
@@ -1910,6 +3468,56 @@
     </w:sectPr>
   </w:body>
 </w:document>
+</file>
+
+<file path=word/endnotes.xml><?xml version="1.0" encoding="utf-8"?>
+<w:endnotes xmlns:wpc="http://schemas.microsoft.com/office/word/2010/wordprocessingCanvas" xmlns:cx="http://schemas.microsoft.com/office/drawing/2014/chartex" xmlns:cx1="http://schemas.microsoft.com/office/drawing/2015/9/8/chartex" xmlns:cx2="http://schemas.microsoft.com/office/drawing/2015/10/21/chartex" xmlns:cx3="http://schemas.microsoft.com/office/drawing/2016/5/9/chartex" xmlns:cx4="http://schemas.microsoft.com/office/drawing/2016/5/10/chartex" xmlns:cx5="http://schemas.microsoft.com/office/drawing/2016/5/11/chartex" xmlns:cx6="http://schemas.microsoft.com/office/drawing/2016/5/12/chartex" xmlns:cx7="http://schemas.microsoft.com/office/drawing/2016/5/13/chartex" xmlns:cx8="http://schemas.microsoft.com/office/drawing/2016/5/14/chartex" xmlns:mc="http://schemas.openxmlformats.org/markup-compatibility/2006" xmlns:aink="http://schemas.microsoft.com/office/drawing/2016/ink" xmlns:am3d="http://schemas.microsoft.com/office/drawing/2017/model3d" xmlns:o="urn:schemas-microsoft-com:office:office" xmlns:oel="http://schemas.microsoft.com/office/2019/extlst" xmlns:r="http://schemas.openxmlformats.org/officeDocument/2006/relationships" xmlns:m="http://schemas.openxmlformats.org/officeDocument/2006/math" xmlns:v="urn:schemas-microsoft-com:vml" xmlns:wp14="http://schemas.microsoft.com/office/word/2010/wordprocessingDrawing" xmlns:wp="http://schemas.openxmlformats.org/drawingml/2006/wordprocessingDrawing" xmlns:w10="urn:schemas-microsoft-com:office:word" xmlns:w="http://schemas.openxmlformats.org/wordprocessingml/2006/main" xmlns:w14="http://schemas.microsoft.com/office/word/2010/wordml" xmlns:w15="http://schemas.microsoft.com/office/word/2012/wordml" xmlns:w16cex="http://schemas.microsoft.com/office/word/2018/wordml/cex" xmlns:w16cid="http://schemas.microsoft.com/office/word/2016/wordml/cid" xmlns:w16="http://schemas.microsoft.com/office/word/2018/wordml" xmlns:w16du="http://schemas.microsoft.com/office/word/2023/wordml/word16du" xmlns:w16sdtdh="http://schemas.microsoft.com/office/word/2020/wordml/sdtdatahash" xmlns:w16sdtfl="http://schemas.microsoft.com/office/word/2024/wordml/sdtformatlock" xmlns:w16se="http://schemas.microsoft.com/office/word/2015/wordml/symex" xmlns:wpg="http://schemas.microsoft.com/office/word/2010/wordprocessingGroup" xmlns:wpi="http://schemas.microsoft.com/office/word/2010/wordprocessingInk" xmlns:wne="http://schemas.microsoft.com/office/word/2006/wordml" xmlns:wps="http://schemas.microsoft.com/office/word/2010/wordprocessingShape" mc:Ignorable="w14 w15 w16se w16cid w16 w16cex w16sdtdh w16sdtfl w16du wp14">
+  <w:endnote w:type="separator" w:id="-1">
+    <w:p>
+      <w:pPr>
+        <w:spacing w:after="0" w:line="240" w:lineRule="auto"/>
+      </w:pPr>
+      <w:r>
+        <w:separator/>
+      </w:r>
+    </w:p>
+  </w:endnote>
+  <w:endnote w:type="continuationSeparator" w:id="0">
+    <w:p>
+      <w:pPr>
+        <w:spacing w:after="0" w:line="240" w:lineRule="auto"/>
+      </w:pPr>
+      <w:r>
+        <w:continuationSeparator/>
+      </w:r>
+    </w:p>
+  </w:endnote>
+</w:endnotes>
+</file>
+
+<file path=word/footnotes.xml><?xml version="1.0" encoding="utf-8"?>
+<w:footnotes xmlns:wpc="http://schemas.microsoft.com/office/word/2010/wordprocessingCanvas" xmlns:cx="http://schemas.microsoft.com/office/drawing/2014/chartex" xmlns:cx1="http://schemas.microsoft.com/office/drawing/2015/9/8/chartex" xmlns:cx2="http://schemas.microsoft.com/office/drawing/2015/10/21/chartex" xmlns:cx3="http://schemas.microsoft.com/office/drawing/2016/5/9/chartex" xmlns:cx4="http://schemas.microsoft.com/office/drawing/2016/5/10/chartex" xmlns:cx5="http://schemas.microsoft.com/office/drawing/2016/5/11/chartex" xmlns:cx6="http://schemas.microsoft.com/office/drawing/2016/5/12/chartex" xmlns:cx7="http://schemas.microsoft.com/office/drawing/2016/5/13/chartex" xmlns:cx8="http://schemas.microsoft.com/office/drawing/2016/5/14/chartex" xmlns:mc="http://schemas.openxmlformats.org/markup-compatibility/2006" xmlns:aink="http://schemas.microsoft.com/office/drawing/2016/ink" xmlns:am3d="http://schemas.microsoft.com/office/drawing/2017/model3d" xmlns:o="urn:schemas-microsoft-com:office:office" xmlns:oel="http://schemas.microsoft.com/office/2019/extlst" xmlns:r="http://schemas.openxmlformats.org/officeDocument/2006/relationships" xmlns:m="http://schemas.openxmlformats.org/officeDocument/2006/math" xmlns:v="urn:schemas-microsoft-com:vml" xmlns:wp14="http://schemas.microsoft.com/office/word/2010/wordprocessingDrawing" xmlns:wp="http://schemas.openxmlformats.org/drawingml/2006/wordprocessingDrawing" xmlns:w10="urn:schemas-microsoft-com:office:word" xmlns:w="http://schemas.openxmlformats.org/wordprocessingml/2006/main" xmlns:w14="http://schemas.microsoft.com/office/word/2010/wordml" xmlns:w15="http://schemas.microsoft.com/office/word/2012/wordml" xmlns:w16cex="http://schemas.microsoft.com/office/word/2018/wordml/cex" xmlns:w16cid="http://schemas.microsoft.com/office/word/2016/wordml/cid" xmlns:w16="http://schemas.microsoft.com/office/word/2018/wordml" xmlns:w16du="http://schemas.microsoft.com/office/word/2023/wordml/word16du" xmlns:w16sdtdh="http://schemas.microsoft.com/office/word/2020/wordml/sdtdatahash" xmlns:w16sdtfl="http://schemas.microsoft.com/office/word/2024/wordml/sdtformatlock" xmlns:w16se="http://schemas.microsoft.com/office/word/2015/wordml/symex" xmlns:wpg="http://schemas.microsoft.com/office/word/2010/wordprocessingGroup" xmlns:wpi="http://schemas.microsoft.com/office/word/2010/wordprocessingInk" xmlns:wne="http://schemas.microsoft.com/office/word/2006/wordml" xmlns:wps="http://schemas.microsoft.com/office/word/2010/wordprocessingShape" mc:Ignorable="w14 w15 w16se w16cid w16 w16cex w16sdtdh w16sdtfl w16du wp14">
+  <w:footnote w:type="separator" w:id="-1">
+    <w:p>
+      <w:pPr>
+        <w:spacing w:after="0" w:line="240" w:lineRule="auto"/>
+      </w:pPr>
+      <w:r>
+        <w:separator/>
+      </w:r>
+    </w:p>
+  </w:footnote>
+  <w:footnote w:type="continuationSeparator" w:id="0">
+    <w:p>
+      <w:pPr>
+        <w:spacing w:after="0" w:line="240" w:lineRule="auto"/>
+      </w:pPr>
+      <w:r>
+        <w:continuationSeparator/>
+      </w:r>
+    </w:p>
+  </w:footnote>
+</w:footnotes>
 </file>
 
 <file path=word/numbering.xml><?xml version="1.0" encoding="utf-8"?>
@@ -2031,7 +3639,7 @@
         <w:rFonts w:ascii="Courier New" w:hAnsi="Courier New" w:cs="Courier New" w:hint="default"/>
       </w:rPr>
     </w:lvl>
-    <w:lvl w:ilvl="2" w:tplc="04090005" w:tentative="1">
+    <w:lvl w:ilvl="2" w:tplc="04090005">
       <w:start w:val="1"/>
       <w:numFmt w:val="bullet"/>
       <w:lvlText w:val=""/>
@@ -2523,6 +4131,7 @@
   <w:style w:type="paragraph" w:default="1" w:styleId="Normal">
     <w:name w:val="Normal"/>
     <w:qFormat/>
+    <w:rsid w:val="008A22F2"/>
   </w:style>
   <w:style w:type="paragraph" w:styleId="Heading1">
     <w:name w:val="heading 1"/>
@@ -2931,6 +4540,50 @@
       <w:contextualSpacing/>
     </w:pPr>
   </w:style>
+  <w:style w:type="paragraph" w:styleId="Header">
+    <w:name w:val="header"/>
+    <w:basedOn w:val="Normal"/>
+    <w:link w:val="HeaderChar"/>
+    <w:uiPriority w:val="99"/>
+    <w:unhideWhenUsed/>
+    <w:rsid w:val="002209E5"/>
+    <w:pPr>
+      <w:tabs>
+        <w:tab w:val="center" w:pos="4680"/>
+        <w:tab w:val="right" w:pos="9360"/>
+      </w:tabs>
+      <w:spacing w:after="0" w:line="240" w:lineRule="auto"/>
+    </w:pPr>
+  </w:style>
+  <w:style w:type="character" w:customStyle="1" w:styleId="HeaderChar">
+    <w:name w:val="Header Char"/>
+    <w:basedOn w:val="DefaultParagraphFont"/>
+    <w:link w:val="Header"/>
+    <w:uiPriority w:val="99"/>
+    <w:rsid w:val="002209E5"/>
+  </w:style>
+  <w:style w:type="paragraph" w:styleId="Footer">
+    <w:name w:val="footer"/>
+    <w:basedOn w:val="Normal"/>
+    <w:link w:val="FooterChar"/>
+    <w:uiPriority w:val="99"/>
+    <w:unhideWhenUsed/>
+    <w:rsid w:val="002209E5"/>
+    <w:pPr>
+      <w:tabs>
+        <w:tab w:val="center" w:pos="4680"/>
+        <w:tab w:val="right" w:pos="9360"/>
+      </w:tabs>
+      <w:spacing w:after="0" w:line="240" w:lineRule="auto"/>
+    </w:pPr>
+  </w:style>
+  <w:style w:type="character" w:customStyle="1" w:styleId="FooterChar">
+    <w:name w:val="Footer Char"/>
+    <w:basedOn w:val="DefaultParagraphFont"/>
+    <w:link w:val="Footer"/>
+    <w:uiPriority w:val="99"/>
+    <w:rsid w:val="002209E5"/>
+  </w:style>
 </w:styles>
 </file>
 

</xml_diff>